<commit_message>
PO002 web service PR PO
</commit_message>
<xml_diff>
--- a/XCustPr/doc/task_program.docx
+++ b/XCustPr/doc/task_program.docx
@@ -1,6 +1,6 @@
 
 <file path=word/document.xml><?xml version="1.0" encoding="utf-8"?>
-<w:document xmlns:wpc="http://schemas.microsoft.com/office/word/2010/wordprocessingCanvas" xmlns:mc="http://schemas.openxmlformats.org/markup-compatibility/2006" xmlns:o="urn:schemas-microsoft-com:office:office" xmlns:r="http://schemas.openxmlformats.org/officeDocument/2006/relationships" xmlns:m="http://schemas.openxmlformats.org/officeDocument/2006/math" xmlns:v="urn:schemas-microsoft-com:vml" xmlns:wp14="http://schemas.microsoft.com/office/word/2010/wordprocessingDrawing" xmlns:wp="http://schemas.openxmlformats.org/drawingml/2006/wordprocessingDrawing" xmlns:w10="urn:schemas-microsoft-com:office:word" xmlns:w="http://schemas.openxmlformats.org/wordprocessingml/2006/main" xmlns:w14="http://schemas.microsoft.com/office/word/2010/wordml" xmlns:wpg="http://schemas.microsoft.com/office/word/2010/wordprocessingGroup" xmlns:wpi="http://schemas.microsoft.com/office/word/2010/wordprocessingInk" xmlns:wne="http://schemas.microsoft.com/office/word/2006/wordml" xmlns:wps="http://schemas.microsoft.com/office/word/2010/wordprocessingShape" mc:Ignorable="w14 wp14">
+<w:document xmlns:wpc="http://schemas.microsoft.com/office/word/2010/wordprocessingCanvas" xmlns:mc="http://schemas.openxmlformats.org/markup-compatibility/2006" xmlns:o="urn:schemas-microsoft-com:office:office" xmlns:r="http://schemas.openxmlformats.org/officeDocument/2006/relationships" xmlns:m="http://schemas.openxmlformats.org/officeDocument/2006/math" xmlns:v="urn:schemas-microsoft-com:vml" xmlns:wp14="http://schemas.microsoft.com/office/word/2010/wordprocessingDrawing" xmlns:wp="http://schemas.openxmlformats.org/drawingml/2006/wordprocessingDrawing" xmlns:w10="urn:schemas-microsoft-com:office:word" xmlns:w="http://schemas.openxmlformats.org/wordprocessingml/2006/main" xmlns:w14="http://schemas.microsoft.com/office/word/2010/wordml" xmlns:w15="http://schemas.microsoft.com/office/word/2012/wordml" xmlns:wpg="http://schemas.microsoft.com/office/word/2010/wordprocessingGroup" xmlns:wpi="http://schemas.microsoft.com/office/word/2010/wordprocessingInk" xmlns:wne="http://schemas.microsoft.com/office/word/2006/wordml" xmlns:wps="http://schemas.microsoft.com/office/word/2010/wordprocessingShape" mc:Ignorable="w14 w15 wp14">
   <w:body>
     <w:p>
       <w:pPr>
@@ -45,18 +45,26 @@
       <w:r>
         <w:t xml:space="preserve">PO004 </w:t>
       </w:r>
+      <w:proofErr w:type="spellStart"/>
       <w:r>
         <w:rPr>
           <w:lang w:val="en-GB"/>
         </w:rPr>
-        <w:t xml:space="preserve">receipt_qty </w:t>
-      </w:r>
-      <w:r>
-        <w:rPr>
-          <w:rFonts w:hint="cs"/>
-          <w:cs/>
+        <w:t>receipt_qty</w:t>
+      </w:r>
+      <w:proofErr w:type="spellEnd"/>
+      <w:r>
+        <w:rPr>
           <w:lang w:val="en-GB"/>
         </w:rPr>
+        <w:t xml:space="preserve"> </w:t>
+      </w:r>
+      <w:r>
+        <w:rPr>
+          <w:rFonts w:hint="cs"/>
+          <w:cs/>
+          <w:lang w:val="en-GB"/>
+        </w:rPr>
         <w:t xml:space="preserve">ต้อง </w:t>
       </w:r>
       <w:r>
@@ -86,14 +94,14 @@
         </w:rPr>
         <w:t xml:space="preserve">เรื่อง </w:t>
       </w:r>
+      <w:proofErr w:type="spellStart"/>
       <w:r>
         <w:rPr>
           <w:lang w:val="en-GB"/>
         </w:rPr>
         <w:t>inven</w:t>
       </w:r>
-      <w:bookmarkStart w:id="0" w:name="_GoBack"/>
-      <w:bookmarkEnd w:id="0"/>
+      <w:proofErr w:type="spellEnd"/>
     </w:p>
     <w:p>
       <w:r>
@@ -241,9 +249,19 @@
       <w:pPr>
         <w:ind w:left="360"/>
       </w:pPr>
-      <w:r>
-        <w:t>Import_source linux</w:t>
-      </w:r>
+      <w:proofErr w:type="spellStart"/>
+      <w:r>
+        <w:t>Import_source</w:t>
+      </w:r>
+      <w:proofErr w:type="spellEnd"/>
+      <w:r>
+        <w:t xml:space="preserve"> </w:t>
+      </w:r>
+      <w:proofErr w:type="spellStart"/>
+      <w:r>
+        <w:t>linux</w:t>
+      </w:r>
+      <w:proofErr w:type="spellEnd"/>
     </w:p>
     <w:p>
       <w:pPr>
@@ -270,6 +288,7 @@
           <w:szCs w:val="19"/>
         </w:rPr>
       </w:pPr>
+      <w:proofErr w:type="spellStart"/>
       <w:r>
         <w:rPr>
           <w:rFonts w:ascii="Consolas" w:hAnsi="Consolas" w:cs="Consolas"/>
@@ -279,6 +298,7 @@
         </w:rPr>
         <w:t>xcust_por_req_header_int_all</w:t>
       </w:r>
+      <w:proofErr w:type="spellEnd"/>
     </w:p>
     <w:p>
       <w:pPr>
@@ -290,6 +310,7 @@
           <w:szCs w:val="19"/>
         </w:rPr>
       </w:pPr>
+      <w:proofErr w:type="spellStart"/>
       <w:r>
         <w:rPr>
           <w:rFonts w:ascii="Consolas" w:hAnsi="Consolas" w:cs="Consolas"/>
@@ -299,6 +320,7 @@
         </w:rPr>
         <w:t>xcust_por_req_line_int_all</w:t>
       </w:r>
+      <w:proofErr w:type="spellEnd"/>
     </w:p>
     <w:p>
       <w:pPr>
@@ -310,6 +332,7 @@
           <w:szCs w:val="19"/>
         </w:rPr>
       </w:pPr>
+      <w:proofErr w:type="spellStart"/>
       <w:r>
         <w:rPr>
           <w:rFonts w:ascii="Consolas" w:hAnsi="Consolas" w:cs="Consolas"/>
@@ -319,6 +342,7 @@
         </w:rPr>
         <w:t>xcust_por_req_dist_int_all</w:t>
       </w:r>
+      <w:proofErr w:type="spellEnd"/>
     </w:p>
     <w:p>
       <w:pPr>
@@ -371,6 +395,7 @@
           <w:szCs w:val="19"/>
         </w:rPr>
       </w:pPr>
+      <w:proofErr w:type="spellStart"/>
       <w:r>
         <w:rPr>
           <w:rFonts w:ascii="Consolas" w:hAnsi="Consolas" w:cs="Consolas"/>
@@ -380,13 +405,22 @@
         </w:rPr>
         <w:t>xcust_linfox_pr_int_tbl</w:t>
       </w:r>
+      <w:proofErr w:type="spellEnd"/>
     </w:p>
     <w:p>
       <w:pPr>
         <w:ind w:left="360"/>
       </w:pPr>
       <w:r>
-        <w:t>PO001_PR_YYMMDD_001,PO001_PR_YYMMDD_002</w:t>
+        <w:t>PO001_PR_YYMMDD_001</w:t>
+      </w:r>
+      <w:proofErr w:type="gramStart"/>
+      <w:r>
+        <w:t>,PO001</w:t>
+      </w:r>
+      <w:proofErr w:type="gramEnd"/>
+      <w:r>
+        <w:t>_PR_YYMMDD_002</w:t>
       </w:r>
     </w:p>
     <w:p>
@@ -552,9 +586,11 @@
       <w:r>
         <w:t xml:space="preserve">table </w:t>
       </w:r>
+      <w:proofErr w:type="spellStart"/>
       <w:r>
         <w:t>xcust_mmx_pr_int_tbl</w:t>
       </w:r>
+      <w:proofErr w:type="spellEnd"/>
       <w:r>
         <w:t xml:space="preserve"> field </w:t>
       </w:r>
@@ -624,8 +660,13 @@
       </w:r>
     </w:p>
     <w:p>
-      <w:r>
-        <w:t xml:space="preserve">Import_source </w:t>
+      <w:proofErr w:type="spellStart"/>
+      <w:r>
+        <w:t>Import_source</w:t>
+      </w:r>
+      <w:proofErr w:type="spellEnd"/>
+      <w:r>
+        <w:t xml:space="preserve"> </w:t>
       </w:r>
       <w:r>
         <w:rPr>
@@ -636,9 +677,19 @@
       </w:r>
     </w:p>
     <w:p>
-      <w:r>
-        <w:t>Import_source mmx</w:t>
-      </w:r>
+      <w:proofErr w:type="spellStart"/>
+      <w:r>
+        <w:t>Import_source</w:t>
+      </w:r>
+      <w:proofErr w:type="spellEnd"/>
+      <w:r>
+        <w:t xml:space="preserve"> </w:t>
+      </w:r>
+      <w:proofErr w:type="gramStart"/>
+      <w:r>
+        <w:t>mmx</w:t>
+      </w:r>
+      <w:proofErr w:type="gramEnd"/>
     </w:p>
     <w:p/>
     <w:p>
@@ -662,6 +713,7 @@
           <w:szCs w:val="19"/>
         </w:rPr>
       </w:pPr>
+      <w:proofErr w:type="spellStart"/>
       <w:r>
         <w:rPr>
           <w:rFonts w:ascii="Consolas" w:hAnsi="Consolas" w:cs="Consolas"/>
@@ -671,6 +723,7 @@
         </w:rPr>
         <w:t>xcust_por_req_header_int_all</w:t>
       </w:r>
+      <w:proofErr w:type="spellEnd"/>
     </w:p>
     <w:p>
       <w:pPr>
@@ -681,6 +734,7 @@
           <w:szCs w:val="19"/>
         </w:rPr>
       </w:pPr>
+      <w:proofErr w:type="spellStart"/>
       <w:r>
         <w:rPr>
           <w:rFonts w:ascii="Consolas" w:hAnsi="Consolas" w:cs="Consolas"/>
@@ -690,6 +744,7 @@
         </w:rPr>
         <w:t>xcust_por_req_line_int_all</w:t>
       </w:r>
+      <w:proofErr w:type="spellEnd"/>
     </w:p>
     <w:p>
       <w:pPr>
@@ -700,6 +755,7 @@
           <w:szCs w:val="19"/>
         </w:rPr>
       </w:pPr>
+      <w:proofErr w:type="spellStart"/>
       <w:r>
         <w:rPr>
           <w:rFonts w:ascii="Consolas" w:hAnsi="Consolas" w:cs="Consolas"/>
@@ -709,6 +765,7 @@
         </w:rPr>
         <w:t>xcust_por_req_dist_int_all</w:t>
       </w:r>
+      <w:proofErr w:type="spellEnd"/>
     </w:p>
     <w:p>
       <w:pPr>
@@ -758,6 +815,7 @@
           <w:szCs w:val="19"/>
         </w:rPr>
       </w:pPr>
+      <w:proofErr w:type="spellStart"/>
       <w:r>
         <w:rPr>
           <w:rFonts w:ascii="Consolas" w:hAnsi="Consolas" w:cs="Consolas"/>
@@ -767,6 +825,7 @@
         </w:rPr>
         <w:t>xcust_mmx_pr_int_tbl</w:t>
       </w:r>
+      <w:proofErr w:type="spellEnd"/>
     </w:p>
     <w:p>
       <w:pPr>
@@ -785,7 +844,15 @@
         <w:t xml:space="preserve">เอาเป็นชือ่ </w:t>
       </w:r>
       <w:r>
-        <w:t>PO005_PO__YYMMDD_001,PO005_PO__YYMMDD_002,PO005_PO__YYMMDD_00X</w:t>
+        <w:t>PO005_PO__YYMMDD_001</w:t>
+      </w:r>
+      <w:proofErr w:type="gramStart"/>
+      <w:r>
+        <w:t>,PO005</w:t>
+      </w:r>
+      <w:proofErr w:type="gramEnd"/>
+      <w:r>
+        <w:t>_PO__YYMMDD_002,PO005_PO__YYMMDD_00X</w:t>
       </w:r>
     </w:p>
     <w:p>
@@ -1018,6 +1085,7 @@
           <w:cs/>
         </w:rPr>
       </w:pPr>
+      <w:proofErr w:type="spellStart"/>
       <w:r>
         <w:rPr>
           <w:rFonts w:ascii="Consolas" w:hAnsi="Consolas" w:cs="Consolas"/>
@@ -1027,6 +1095,7 @@
         </w:rPr>
         <w:t>xcust_linfox_po_rcp_int_tbl</w:t>
       </w:r>
+      <w:proofErr w:type="spellEnd"/>
     </w:p>
     <w:p>
       <w:r>
@@ -1073,12 +1142,14 @@
         </w:rPr>
         <w:t xml:space="preserve">พัก </w:t>
       </w:r>
+      <w:proofErr w:type="spellStart"/>
       <w:r>
         <w:rPr>
           <w:lang w:val="en-GB"/>
         </w:rPr>
         <w:t>xcust_mmx_po_rcp_int_tbl</w:t>
       </w:r>
+      <w:proofErr w:type="spellEnd"/>
     </w:p>
     <w:p>
       <w:pPr>
@@ -1087,12 +1158,14 @@
           <w:lang w:val="en-GB"/>
         </w:rPr>
       </w:pPr>
+      <w:proofErr w:type="spellStart"/>
       <w:r>
         <w:rPr>
           <w:lang w:val="en-GB"/>
         </w:rPr>
         <w:t>xcust_mmx_po_rcp_int_tbl</w:t>
       </w:r>
+      <w:proofErr w:type="spellEnd"/>
     </w:p>
     <w:p>
       <w:pPr>
@@ -1200,34 +1273,36 @@
           <w:bCs/>
           <w:color w:val="000000" w:themeColor="text1"/>
         </w:rPr>
-        <w:t>template po_receipt</w:t>
-      </w:r>
-    </w:p>
-    <w:p>
-      <w:pPr>
+        <w:t xml:space="preserve">template </w:t>
+      </w:r>
+      <w:proofErr w:type="spellStart"/>
+      <w:r>
         <w:rPr>
           <w:b/>
           <w:bCs/>
           <w:color w:val="000000" w:themeColor="text1"/>
         </w:rPr>
-      </w:pPr>
-      <w:r>
-        <w:rPr>
-          <w:rFonts w:hint="cs"/>
+        <w:t>po_receipt</w:t>
+      </w:r>
+      <w:proofErr w:type="spellEnd"/>
+    </w:p>
+    <w:p>
+      <w:pPr>
+        <w:rPr>
           <w:b/>
           <w:bCs/>
           <w:color w:val="000000" w:themeColor="text1"/>
-          <w:cs/>
-        </w:rPr>
-        <w:t xml:space="preserve">กรณี </w:t>
-      </w:r>
-      <w:r>
-        <w:rPr>
+        </w:rPr>
+      </w:pPr>
+      <w:r>
+        <w:rPr>
+          <w:rFonts w:hint="cs"/>
           <w:b/>
           <w:bCs/>
           <w:color w:val="000000" w:themeColor="text1"/>
-        </w:rPr>
-        <w:t>Non Direct supplier</w:t>
+          <w:cs/>
+        </w:rPr>
+        <w:t xml:space="preserve">กรณี </w:t>
       </w:r>
       <w:r>
         <w:rPr>
@@ -1235,26 +1310,44 @@
           <w:bCs/>
           <w:color w:val="000000" w:themeColor="text1"/>
         </w:rPr>
-        <w:tab/>
-      </w:r>
-      <w:r>
-        <w:rPr>
-          <w:rFonts w:hint="cs"/>
+        <w:t>Non Direct supplier</w:t>
+      </w:r>
+      <w:r>
+        <w:rPr>
           <w:b/>
           <w:bCs/>
           <w:color w:val="000000" w:themeColor="text1"/>
-          <w:cs/>
-        </w:rPr>
-        <w:t xml:space="preserve">ใช้ </w:t>
-      </w:r>
-      <w:r>
-        <w:rPr>
+        </w:rPr>
+        <w:tab/>
+      </w:r>
+      <w:r>
+        <w:rPr>
+          <w:rFonts w:hint="cs"/>
           <w:b/>
           <w:bCs/>
           <w:color w:val="000000" w:themeColor="text1"/>
-        </w:rPr>
-        <w:t>template inventory tranfer</w:t>
-      </w:r>
+          <w:cs/>
+        </w:rPr>
+        <w:t xml:space="preserve">ใช้ </w:t>
+      </w:r>
+      <w:r>
+        <w:rPr>
+          <w:b/>
+          <w:bCs/>
+          <w:color w:val="000000" w:themeColor="text1"/>
+        </w:rPr>
+        <w:t xml:space="preserve">template inventory </w:t>
+      </w:r>
+      <w:proofErr w:type="spellStart"/>
+      <w:r>
+        <w:rPr>
+          <w:b/>
+          <w:bCs/>
+          <w:color w:val="000000" w:themeColor="text1"/>
+        </w:rPr>
+        <w:t>tranfer</w:t>
+      </w:r>
+      <w:proofErr w:type="spellEnd"/>
     </w:p>
     <w:p>
       <w:r>
@@ -1389,8 +1482,13 @@
         </w:rPr>
         <w:t xml:space="preserve">มี </w:t>
       </w:r>
-      <w:r>
-        <w:t xml:space="preserve">supplier_code </w:t>
+      <w:proofErr w:type="spellStart"/>
+      <w:r>
+        <w:t>supplier_code</w:t>
+      </w:r>
+      <w:proofErr w:type="spellEnd"/>
+      <w:r>
+        <w:t xml:space="preserve"> </w:t>
       </w:r>
       <w:r>
         <w:rPr>
@@ -1561,6 +1659,7 @@
           <w:szCs w:val="19"/>
         </w:rPr>
       </w:pPr>
+      <w:proofErr w:type="gramStart"/>
       <w:r>
         <w:rPr>
           <w:rFonts w:ascii="Consolas" w:hAnsi="Consolas"/>
@@ -1576,7 +1675,17 @@
           <w:szCs w:val="19"/>
           <w:cs/>
         </w:rPr>
-        <w:t xml:space="preserve">หา </w:t>
+        <w:t>หา</w:t>
+      </w:r>
+      <w:proofErr w:type="gramEnd"/>
+      <w:r>
+        <w:rPr>
+          <w:rFonts w:ascii="Consolas" w:hAnsi="Consolas" w:hint="cs"/>
+          <w:sz w:val="19"/>
+          <w:szCs w:val="19"/>
+          <w:cs/>
+        </w:rPr>
+        <w:t xml:space="preserve"> </w:t>
       </w:r>
       <w:r>
         <w:rPr>
@@ -1656,15 +1765,69 @@
           <w:sz w:val="19"/>
           <w:szCs w:val="19"/>
         </w:rPr>
-        <w:t>table xcust_po_tbl file line_status = ‘OPEN’</w:t>
-      </w:r>
-      <w:r>
-        <w:rPr>
-          <w:rFonts w:ascii="Consolas" w:hAnsi="Consolas"/>
-          <w:sz w:val="19"/>
-          <w:szCs w:val="19"/>
-        </w:rPr>
-        <w:t xml:space="preserve"> and vendor_id =</w:t>
+        <w:t xml:space="preserve">table </w:t>
+      </w:r>
+      <w:proofErr w:type="spellStart"/>
+      <w:r>
+        <w:rPr>
+          <w:rFonts w:ascii="Consolas" w:hAnsi="Consolas"/>
+          <w:sz w:val="19"/>
+          <w:szCs w:val="19"/>
+        </w:rPr>
+        <w:t>xcust_po_tbl</w:t>
+      </w:r>
+      <w:proofErr w:type="spellEnd"/>
+      <w:r>
+        <w:rPr>
+          <w:rFonts w:ascii="Consolas" w:hAnsi="Consolas"/>
+          <w:sz w:val="19"/>
+          <w:szCs w:val="19"/>
+        </w:rPr>
+        <w:t xml:space="preserve"> file </w:t>
+      </w:r>
+      <w:proofErr w:type="spellStart"/>
+      <w:r>
+        <w:rPr>
+          <w:rFonts w:ascii="Consolas" w:hAnsi="Consolas"/>
+          <w:sz w:val="19"/>
+          <w:szCs w:val="19"/>
+        </w:rPr>
+        <w:t>line_status</w:t>
+      </w:r>
+      <w:proofErr w:type="spellEnd"/>
+      <w:r>
+        <w:rPr>
+          <w:rFonts w:ascii="Consolas" w:hAnsi="Consolas"/>
+          <w:sz w:val="19"/>
+          <w:szCs w:val="19"/>
+        </w:rPr>
+        <w:t xml:space="preserve"> = ‘OPEN’</w:t>
+      </w:r>
+      <w:r>
+        <w:rPr>
+          <w:rFonts w:ascii="Consolas" w:hAnsi="Consolas"/>
+          <w:sz w:val="19"/>
+          <w:szCs w:val="19"/>
+        </w:rPr>
+        <w:t xml:space="preserve"> and </w:t>
+      </w:r>
+      <w:proofErr w:type="spellStart"/>
+      <w:r>
+        <w:rPr>
+          <w:rFonts w:ascii="Consolas" w:hAnsi="Consolas"/>
+          <w:sz w:val="19"/>
+          <w:szCs w:val="19"/>
+        </w:rPr>
+        <w:t>vendor_id</w:t>
+      </w:r>
+      <w:proofErr w:type="spellEnd"/>
+      <w:r>
+        <w:rPr>
+          <w:rFonts w:ascii="Consolas" w:hAnsi="Consolas"/>
+          <w:sz w:val="19"/>
+          <w:szCs w:val="19"/>
+        </w:rPr>
+        <w:t xml:space="preserve"> =</w:t>
       </w:r>
     </w:p>
     <w:p>
@@ -1679,14 +1842,25 @@
           <w:szCs w:val="19"/>
         </w:rPr>
       </w:pPr>
-      <w:r>
-        <w:rPr>
-          <w:rFonts w:ascii="Consolas" w:hAnsi="Consolas"/>
-          <w:sz w:val="19"/>
-          <w:szCs w:val="19"/>
-        </w:rPr>
-        <w:t xml:space="preserve">Supp_id join </w:t>
-      </w:r>
+      <w:proofErr w:type="spellStart"/>
+      <w:r>
+        <w:rPr>
+          <w:rFonts w:ascii="Consolas" w:hAnsi="Consolas"/>
+          <w:sz w:val="19"/>
+          <w:szCs w:val="19"/>
+        </w:rPr>
+        <w:t>Supp_id</w:t>
+      </w:r>
+      <w:proofErr w:type="spellEnd"/>
+      <w:r>
+        <w:rPr>
+          <w:rFonts w:ascii="Consolas" w:hAnsi="Consolas"/>
+          <w:sz w:val="19"/>
+          <w:szCs w:val="19"/>
+        </w:rPr>
+        <w:t xml:space="preserve"> join </w:t>
+      </w:r>
+      <w:proofErr w:type="spellStart"/>
       <w:r>
         <w:rPr>
           <w:rFonts w:ascii="Consolas" w:hAnsi="Consolas" w:cs="Consolas"/>
@@ -1695,6 +1869,7 @@
         </w:rPr>
         <w:t>XCUST_SUPPLIER_MST_TBL.vendor_id</w:t>
       </w:r>
+      <w:proofErr w:type="spellEnd"/>
     </w:p>
     <w:p>
       <w:pPr>
@@ -1957,363 +2132,740 @@
           <w:szCs w:val="19"/>
         </w:rPr>
       </w:pPr>
-      <w:r>
-        <w:rPr>
-          <w:rFonts w:ascii="Consolas" w:hAnsi="Consolas"/>
-          <w:sz w:val="19"/>
-          <w:szCs w:val="19"/>
-        </w:rPr>
-        <w:t>select po.SEGMENT1 PO_NUMBER</w:t>
-      </w:r>
-    </w:p>
-    <w:p>
-      <w:pPr>
-        <w:autoSpaceDE w:val="0"/>
-        <w:autoSpaceDN w:val="0"/>
-        <w:adjustRightInd w:val="0"/>
-        <w:spacing w:after="0" w:line="240" w:lineRule="auto"/>
-        <w:rPr>
-          <w:rFonts w:ascii="Consolas" w:hAnsi="Consolas"/>
-          <w:sz w:val="19"/>
-          <w:szCs w:val="19"/>
-        </w:rPr>
-      </w:pPr>
-      <w:r>
-        <w:rPr>
-          <w:rFonts w:ascii="Consolas" w:hAnsi="Consolas"/>
-          <w:sz w:val="19"/>
-          <w:szCs w:val="19"/>
-        </w:rPr>
-        <w:t xml:space="preserve">,PO.LINE_NUM </w:t>
-      </w:r>
-    </w:p>
-    <w:p>
-      <w:pPr>
-        <w:autoSpaceDE w:val="0"/>
-        <w:autoSpaceDN w:val="0"/>
-        <w:adjustRightInd w:val="0"/>
-        <w:spacing w:after="0" w:line="240" w:lineRule="auto"/>
-        <w:rPr>
-          <w:rFonts w:ascii="Consolas" w:hAnsi="Consolas"/>
-          <w:sz w:val="19"/>
-          <w:szCs w:val="19"/>
-        </w:rPr>
-      </w:pPr>
-      <w:r>
-        <w:rPr>
-          <w:rFonts w:ascii="Consolas" w:hAnsi="Consolas"/>
-          <w:sz w:val="19"/>
-          <w:szCs w:val="19"/>
-        </w:rPr>
-        <w:t>,po.quantity</w:t>
-      </w:r>
-    </w:p>
-    <w:p>
-      <w:pPr>
-        <w:autoSpaceDE w:val="0"/>
-        <w:autoSpaceDN w:val="0"/>
-        <w:adjustRightInd w:val="0"/>
-        <w:spacing w:after="0" w:line="240" w:lineRule="auto"/>
-        <w:rPr>
-          <w:rFonts w:ascii="Consolas" w:hAnsi="Consolas"/>
-          <w:sz w:val="19"/>
-          <w:szCs w:val="19"/>
-        </w:rPr>
-      </w:pPr>
-      <w:r>
-        <w:rPr>
-          <w:rFonts w:ascii="Consolas" w:hAnsi="Consolas"/>
-          <w:sz w:val="19"/>
-          <w:szCs w:val="19"/>
-        </w:rPr>
-        <w:t>from XCUST_PO_TBL PO</w:t>
-      </w:r>
-    </w:p>
-    <w:p>
-      <w:pPr>
-        <w:autoSpaceDE w:val="0"/>
-        <w:autoSpaceDN w:val="0"/>
-        <w:adjustRightInd w:val="0"/>
-        <w:spacing w:after="0" w:line="240" w:lineRule="auto"/>
-        <w:rPr>
-          <w:rFonts w:ascii="Consolas" w:hAnsi="Consolas"/>
-          <w:sz w:val="19"/>
-          <w:szCs w:val="19"/>
-        </w:rPr>
-      </w:pPr>
-      <w:r>
-        <w:rPr>
-          <w:rFonts w:ascii="Consolas" w:hAnsi="Consolas"/>
-          <w:sz w:val="19"/>
-          <w:szCs w:val="19"/>
-        </w:rPr>
-        <w:t>,xcust_pr_TBL pr</w:t>
-      </w:r>
-    </w:p>
-    <w:p>
-      <w:pPr>
-        <w:autoSpaceDE w:val="0"/>
-        <w:autoSpaceDN w:val="0"/>
-        <w:adjustRightInd w:val="0"/>
-        <w:spacing w:after="0" w:line="240" w:lineRule="auto"/>
-        <w:rPr>
-          <w:rFonts w:ascii="Consolas" w:hAnsi="Consolas"/>
-          <w:sz w:val="19"/>
-          <w:szCs w:val="19"/>
-        </w:rPr>
-      </w:pPr>
-      <w:r>
-        <w:rPr>
-          <w:rFonts w:ascii="Consolas" w:hAnsi="Consolas"/>
-          <w:sz w:val="19"/>
-          <w:szCs w:val="19"/>
-        </w:rPr>
-        <w:t>,xcust_item_mst_tbl msi</w:t>
-      </w:r>
-    </w:p>
-    <w:p>
-      <w:pPr>
-        <w:autoSpaceDE w:val="0"/>
-        <w:autoSpaceDN w:val="0"/>
-        <w:adjustRightInd w:val="0"/>
-        <w:spacing w:after="0" w:line="240" w:lineRule="auto"/>
-        <w:rPr>
-          <w:rFonts w:ascii="Consolas" w:hAnsi="Consolas"/>
-          <w:sz w:val="19"/>
-          <w:szCs w:val="19"/>
-        </w:rPr>
-      </w:pPr>
-      <w:r>
-        <w:rPr>
-          <w:rFonts w:ascii="Consolas" w:hAnsi="Consolas"/>
-          <w:sz w:val="19"/>
-          <w:szCs w:val="19"/>
-        </w:rPr>
-        <w:t>,xcust_organization_mst_tbl org</w:t>
-      </w:r>
-    </w:p>
-    <w:p>
-      <w:pPr>
-        <w:autoSpaceDE w:val="0"/>
-        <w:autoSpaceDN w:val="0"/>
-        <w:adjustRightInd w:val="0"/>
-        <w:spacing w:after="0" w:line="240" w:lineRule="auto"/>
-        <w:rPr>
-          <w:rFonts w:ascii="Consolas" w:hAnsi="Consolas"/>
-          <w:sz w:val="19"/>
-          <w:szCs w:val="19"/>
-        </w:rPr>
-      </w:pPr>
-      <w:r>
-        <w:rPr>
-          <w:rFonts w:ascii="Consolas" w:hAnsi="Consolas"/>
-          <w:sz w:val="19"/>
-          <w:szCs w:val="19"/>
-        </w:rPr>
-        <w:t>,xcust_supplier_mst_tbl sup</w:t>
-      </w:r>
-    </w:p>
-    <w:p>
-      <w:pPr>
-        <w:autoSpaceDE w:val="0"/>
-        <w:autoSpaceDN w:val="0"/>
-        <w:adjustRightInd w:val="0"/>
-        <w:spacing w:after="0" w:line="240" w:lineRule="auto"/>
-        <w:rPr>
-          <w:rFonts w:ascii="Consolas" w:hAnsi="Consolas"/>
-          <w:sz w:val="19"/>
-          <w:szCs w:val="19"/>
-        </w:rPr>
-      </w:pPr>
-      <w:r>
-        <w:rPr>
-          <w:rFonts w:ascii="Consolas" w:hAnsi="Consolas"/>
-          <w:sz w:val="19"/>
-          <w:szCs w:val="19"/>
-        </w:rPr>
-        <w:t>where PO.DOCUMENT_STATUS = 'OPEN'</w:t>
-      </w:r>
-    </w:p>
-    <w:p>
-      <w:pPr>
-        <w:autoSpaceDE w:val="0"/>
-        <w:autoSpaceDN w:val="0"/>
-        <w:adjustRightInd w:val="0"/>
-        <w:spacing w:after="0" w:line="240" w:lineRule="auto"/>
-        <w:rPr>
-          <w:rFonts w:ascii="Consolas" w:hAnsi="Consolas"/>
-          <w:sz w:val="19"/>
-          <w:szCs w:val="19"/>
-        </w:rPr>
-      </w:pPr>
-      <w:r>
-        <w:rPr>
-          <w:rFonts w:ascii="Consolas" w:hAnsi="Consolas"/>
-          <w:sz w:val="19"/>
-          <w:szCs w:val="19"/>
-        </w:rPr>
-        <w:t>and PO.LINE_STATUS  = 'OPEN'</w:t>
-      </w:r>
-    </w:p>
-    <w:p>
-      <w:pPr>
-        <w:autoSpaceDE w:val="0"/>
-        <w:autoSpaceDN w:val="0"/>
-        <w:adjustRightInd w:val="0"/>
-        <w:spacing w:after="0" w:line="240" w:lineRule="auto"/>
-        <w:rPr>
-          <w:rFonts w:ascii="Consolas" w:hAnsi="Consolas"/>
-          <w:sz w:val="19"/>
-          <w:szCs w:val="19"/>
-        </w:rPr>
-      </w:pPr>
-      <w:r>
-        <w:rPr>
-          <w:rFonts w:ascii="Consolas" w:hAnsi="Consolas"/>
-          <w:sz w:val="19"/>
-          <w:szCs w:val="19"/>
-        </w:rPr>
-        <w:t>and PO.REQUISITION_HEADER_ID = pr.REQUISITION_HEADER_ID</w:t>
-      </w:r>
-    </w:p>
-    <w:p>
-      <w:pPr>
-        <w:autoSpaceDE w:val="0"/>
-        <w:autoSpaceDN w:val="0"/>
-        <w:adjustRightInd w:val="0"/>
-        <w:spacing w:after="0" w:line="240" w:lineRule="auto"/>
-        <w:rPr>
-          <w:rFonts w:ascii="Consolas" w:hAnsi="Consolas"/>
-          <w:sz w:val="19"/>
-          <w:szCs w:val="19"/>
-        </w:rPr>
-      </w:pPr>
-      <w:r>
-        <w:rPr>
-          <w:rFonts w:ascii="Consolas" w:hAnsi="Consolas"/>
-          <w:sz w:val="19"/>
-          <w:szCs w:val="19"/>
-        </w:rPr>
-        <w:t>and PO.REQUISITION_LINE_ID = pr.REQUISITION_LINE_ID</w:t>
-      </w:r>
-    </w:p>
-    <w:p>
-      <w:pPr>
-        <w:autoSpaceDE w:val="0"/>
-        <w:autoSpaceDN w:val="0"/>
-        <w:adjustRightInd w:val="0"/>
-        <w:spacing w:after="0" w:line="240" w:lineRule="auto"/>
-        <w:rPr>
-          <w:rFonts w:ascii="Consolas" w:hAnsi="Consolas"/>
-          <w:sz w:val="19"/>
-          <w:szCs w:val="19"/>
-        </w:rPr>
-      </w:pPr>
-      <w:r>
-        <w:rPr>
-          <w:rFonts w:ascii="Consolas" w:hAnsi="Consolas"/>
-          <w:sz w:val="19"/>
-          <w:szCs w:val="19"/>
-        </w:rPr>
-        <w:t>and PO.ITEM_ID = msi.INVENTORY_ITEM_ID</w:t>
-      </w:r>
-    </w:p>
-    <w:p>
-      <w:pPr>
-        <w:autoSpaceDE w:val="0"/>
-        <w:autoSpaceDN w:val="0"/>
-        <w:adjustRightInd w:val="0"/>
-        <w:spacing w:after="0" w:line="240" w:lineRule="auto"/>
-        <w:rPr>
-          <w:rFonts w:ascii="Consolas" w:hAnsi="Consolas"/>
-          <w:sz w:val="19"/>
-          <w:szCs w:val="19"/>
-        </w:rPr>
-      </w:pPr>
-      <w:r>
-        <w:rPr>
-          <w:rFonts w:ascii="Consolas" w:hAnsi="Consolas"/>
-          <w:sz w:val="19"/>
-          <w:szCs w:val="19"/>
-        </w:rPr>
-        <w:t>and msi.ORGAINZATION_ID = org.ORGANIZATION_ID</w:t>
-      </w:r>
-    </w:p>
-    <w:p>
-      <w:pPr>
-        <w:autoSpaceDE w:val="0"/>
-        <w:autoSpaceDN w:val="0"/>
-        <w:adjustRightInd w:val="0"/>
-        <w:spacing w:after="0" w:line="240" w:lineRule="auto"/>
-        <w:rPr>
-          <w:rFonts w:ascii="Consolas" w:hAnsi="Consolas"/>
-          <w:sz w:val="19"/>
-          <w:szCs w:val="19"/>
-        </w:rPr>
-      </w:pPr>
-      <w:r>
-        <w:rPr>
-          <w:rFonts w:ascii="Consolas" w:hAnsi="Consolas"/>
-          <w:sz w:val="19"/>
-          <w:szCs w:val="19"/>
-        </w:rPr>
-        <w:t>and org.INVENTORY_FLAG = 'Y'</w:t>
-      </w:r>
-    </w:p>
-    <w:p>
-      <w:pPr>
-        <w:autoSpaceDE w:val="0"/>
-        <w:autoSpaceDN w:val="0"/>
-        <w:adjustRightInd w:val="0"/>
-        <w:spacing w:after="0" w:line="240" w:lineRule="auto"/>
-        <w:rPr>
-          <w:rFonts w:ascii="Consolas" w:hAnsi="Consolas"/>
-          <w:sz w:val="19"/>
-          <w:szCs w:val="19"/>
-        </w:rPr>
-      </w:pPr>
-      <w:r>
-        <w:rPr>
-          <w:rFonts w:ascii="Consolas" w:hAnsi="Consolas"/>
-          <w:sz w:val="19"/>
-          <w:szCs w:val="19"/>
-        </w:rPr>
-        <w:t>and msi.ITEM_CATEGORY_NAME = 'Finish Goods'</w:t>
-      </w:r>
-    </w:p>
-    <w:p>
-      <w:pPr>
-        <w:autoSpaceDE w:val="0"/>
-        <w:autoSpaceDN w:val="0"/>
-        <w:adjustRightInd w:val="0"/>
-        <w:spacing w:after="0" w:line="240" w:lineRule="auto"/>
-        <w:rPr>
-          <w:rFonts w:ascii="Consolas" w:hAnsi="Consolas"/>
-          <w:sz w:val="19"/>
-          <w:szCs w:val="19"/>
-        </w:rPr>
-      </w:pPr>
-      <w:r>
-        <w:rPr>
-          <w:rFonts w:ascii="Consolas" w:hAnsi="Consolas"/>
-          <w:sz w:val="19"/>
-          <w:szCs w:val="19"/>
-        </w:rPr>
-        <w:t xml:space="preserve">and PO.VENDOR_ID = sup.VENDOR_ID </w:t>
-      </w:r>
-    </w:p>
-    <w:p>
-      <w:pPr>
-        <w:autoSpaceDE w:val="0"/>
-        <w:autoSpaceDN w:val="0"/>
-        <w:adjustRightInd w:val="0"/>
-        <w:spacing w:after="0" w:line="240" w:lineRule="auto"/>
-        <w:rPr>
-          <w:rFonts w:ascii="Consolas" w:hAnsi="Consolas"/>
-          <w:sz w:val="19"/>
-          <w:szCs w:val="19"/>
-        </w:rPr>
-      </w:pPr>
+      <w:proofErr w:type="gramStart"/>
+      <w:r>
+        <w:rPr>
+          <w:rFonts w:ascii="Consolas" w:hAnsi="Consolas"/>
+          <w:sz w:val="19"/>
+          <w:szCs w:val="19"/>
+        </w:rPr>
+        <w:t>select</w:t>
+      </w:r>
+      <w:proofErr w:type="gramEnd"/>
+      <w:r>
+        <w:rPr>
+          <w:rFonts w:ascii="Consolas" w:hAnsi="Consolas"/>
+          <w:sz w:val="19"/>
+          <w:szCs w:val="19"/>
+        </w:rPr>
+        <w:t xml:space="preserve"> po.SEGMENT1 PO_NUMBER</w:t>
+      </w:r>
+    </w:p>
+    <w:p>
+      <w:pPr>
+        <w:autoSpaceDE w:val="0"/>
+        <w:autoSpaceDN w:val="0"/>
+        <w:adjustRightInd w:val="0"/>
+        <w:spacing w:after="0" w:line="240" w:lineRule="auto"/>
+        <w:rPr>
+          <w:rFonts w:ascii="Consolas" w:hAnsi="Consolas"/>
+          <w:sz w:val="19"/>
+          <w:szCs w:val="19"/>
+        </w:rPr>
+      </w:pPr>
+      <w:proofErr w:type="gramStart"/>
+      <w:r>
+        <w:rPr>
+          <w:rFonts w:ascii="Consolas" w:hAnsi="Consolas"/>
+          <w:sz w:val="19"/>
+          <w:szCs w:val="19"/>
+        </w:rPr>
+        <w:t>,PO.LINE</w:t>
+      </w:r>
+      <w:proofErr w:type="gramEnd"/>
+      <w:r>
+        <w:rPr>
+          <w:rFonts w:ascii="Consolas" w:hAnsi="Consolas"/>
+          <w:sz w:val="19"/>
+          <w:szCs w:val="19"/>
+        </w:rPr>
+        <w:t xml:space="preserve">_NUM </w:t>
+      </w:r>
+    </w:p>
+    <w:p>
+      <w:pPr>
+        <w:autoSpaceDE w:val="0"/>
+        <w:autoSpaceDN w:val="0"/>
+        <w:adjustRightInd w:val="0"/>
+        <w:spacing w:after="0" w:line="240" w:lineRule="auto"/>
+        <w:rPr>
+          <w:rFonts w:ascii="Consolas" w:hAnsi="Consolas"/>
+          <w:sz w:val="19"/>
+          <w:szCs w:val="19"/>
+        </w:rPr>
+      </w:pPr>
+      <w:proofErr w:type="gramStart"/>
+      <w:r>
+        <w:rPr>
+          <w:rFonts w:ascii="Consolas" w:hAnsi="Consolas"/>
+          <w:sz w:val="19"/>
+          <w:szCs w:val="19"/>
+        </w:rPr>
+        <w:t>,</w:t>
+      </w:r>
+      <w:proofErr w:type="spellStart"/>
+      <w:r>
+        <w:rPr>
+          <w:rFonts w:ascii="Consolas" w:hAnsi="Consolas"/>
+          <w:sz w:val="19"/>
+          <w:szCs w:val="19"/>
+        </w:rPr>
+        <w:t>po.quantity</w:t>
+      </w:r>
+      <w:proofErr w:type="spellEnd"/>
+      <w:proofErr w:type="gramEnd"/>
+    </w:p>
+    <w:p>
+      <w:pPr>
+        <w:autoSpaceDE w:val="0"/>
+        <w:autoSpaceDN w:val="0"/>
+        <w:adjustRightInd w:val="0"/>
+        <w:spacing w:after="0" w:line="240" w:lineRule="auto"/>
+        <w:rPr>
+          <w:rFonts w:ascii="Consolas" w:hAnsi="Consolas"/>
+          <w:sz w:val="19"/>
+          <w:szCs w:val="19"/>
+        </w:rPr>
+      </w:pPr>
+      <w:proofErr w:type="gramStart"/>
+      <w:r>
+        <w:rPr>
+          <w:rFonts w:ascii="Consolas" w:hAnsi="Consolas"/>
+          <w:sz w:val="19"/>
+          <w:szCs w:val="19"/>
+        </w:rPr>
+        <w:t>from</w:t>
+      </w:r>
+      <w:proofErr w:type="gramEnd"/>
+      <w:r>
+        <w:rPr>
+          <w:rFonts w:ascii="Consolas" w:hAnsi="Consolas"/>
+          <w:sz w:val="19"/>
+          <w:szCs w:val="19"/>
+        </w:rPr>
+        <w:t xml:space="preserve"> XCUST_PO_TBL PO</w:t>
+      </w:r>
+    </w:p>
+    <w:p>
+      <w:pPr>
+        <w:autoSpaceDE w:val="0"/>
+        <w:autoSpaceDN w:val="0"/>
+        <w:adjustRightInd w:val="0"/>
+        <w:spacing w:after="0" w:line="240" w:lineRule="auto"/>
+        <w:rPr>
+          <w:rFonts w:ascii="Consolas" w:hAnsi="Consolas"/>
+          <w:sz w:val="19"/>
+          <w:szCs w:val="19"/>
+        </w:rPr>
+      </w:pPr>
+      <w:proofErr w:type="gramStart"/>
+      <w:r>
+        <w:rPr>
+          <w:rFonts w:ascii="Consolas" w:hAnsi="Consolas"/>
+          <w:sz w:val="19"/>
+          <w:szCs w:val="19"/>
+        </w:rPr>
+        <w:t>,</w:t>
+      </w:r>
+      <w:proofErr w:type="spellStart"/>
+      <w:r>
+        <w:rPr>
+          <w:rFonts w:ascii="Consolas" w:hAnsi="Consolas"/>
+          <w:sz w:val="19"/>
+          <w:szCs w:val="19"/>
+        </w:rPr>
+        <w:t>xcust</w:t>
+      </w:r>
+      <w:proofErr w:type="gramEnd"/>
+      <w:r>
+        <w:rPr>
+          <w:rFonts w:ascii="Consolas" w:hAnsi="Consolas"/>
+          <w:sz w:val="19"/>
+          <w:szCs w:val="19"/>
+        </w:rPr>
+        <w:t>_pr_TBL</w:t>
+      </w:r>
+      <w:proofErr w:type="spellEnd"/>
+      <w:r>
+        <w:rPr>
+          <w:rFonts w:ascii="Consolas" w:hAnsi="Consolas"/>
+          <w:sz w:val="19"/>
+          <w:szCs w:val="19"/>
+        </w:rPr>
+        <w:t xml:space="preserve"> </w:t>
+      </w:r>
+      <w:proofErr w:type="spellStart"/>
+      <w:r>
+        <w:rPr>
+          <w:rFonts w:ascii="Consolas" w:hAnsi="Consolas"/>
+          <w:sz w:val="19"/>
+          <w:szCs w:val="19"/>
+        </w:rPr>
+        <w:t>pr</w:t>
+      </w:r>
+      <w:proofErr w:type="spellEnd"/>
+    </w:p>
+    <w:p>
+      <w:pPr>
+        <w:autoSpaceDE w:val="0"/>
+        <w:autoSpaceDN w:val="0"/>
+        <w:adjustRightInd w:val="0"/>
+        <w:spacing w:after="0" w:line="240" w:lineRule="auto"/>
+        <w:rPr>
+          <w:rFonts w:ascii="Consolas" w:hAnsi="Consolas"/>
+          <w:sz w:val="19"/>
+          <w:szCs w:val="19"/>
+        </w:rPr>
+      </w:pPr>
+      <w:proofErr w:type="gramStart"/>
+      <w:r>
+        <w:rPr>
+          <w:rFonts w:ascii="Consolas" w:hAnsi="Consolas"/>
+          <w:sz w:val="19"/>
+          <w:szCs w:val="19"/>
+        </w:rPr>
+        <w:t>,</w:t>
+      </w:r>
+      <w:proofErr w:type="spellStart"/>
+      <w:r>
+        <w:rPr>
+          <w:rFonts w:ascii="Consolas" w:hAnsi="Consolas"/>
+          <w:sz w:val="19"/>
+          <w:szCs w:val="19"/>
+        </w:rPr>
+        <w:t>xcust</w:t>
+      </w:r>
+      <w:proofErr w:type="gramEnd"/>
+      <w:r>
+        <w:rPr>
+          <w:rFonts w:ascii="Consolas" w:hAnsi="Consolas"/>
+          <w:sz w:val="19"/>
+          <w:szCs w:val="19"/>
+        </w:rPr>
+        <w:t>_item_mst_tbl</w:t>
+      </w:r>
+      <w:proofErr w:type="spellEnd"/>
+      <w:r>
+        <w:rPr>
+          <w:rFonts w:ascii="Consolas" w:hAnsi="Consolas"/>
+          <w:sz w:val="19"/>
+          <w:szCs w:val="19"/>
+        </w:rPr>
+        <w:t xml:space="preserve"> </w:t>
+      </w:r>
+      <w:proofErr w:type="spellStart"/>
+      <w:r>
+        <w:rPr>
+          <w:rFonts w:ascii="Consolas" w:hAnsi="Consolas"/>
+          <w:sz w:val="19"/>
+          <w:szCs w:val="19"/>
+        </w:rPr>
+        <w:t>msi</w:t>
+      </w:r>
+      <w:proofErr w:type="spellEnd"/>
+    </w:p>
+    <w:p>
+      <w:pPr>
+        <w:autoSpaceDE w:val="0"/>
+        <w:autoSpaceDN w:val="0"/>
+        <w:adjustRightInd w:val="0"/>
+        <w:spacing w:after="0" w:line="240" w:lineRule="auto"/>
+        <w:rPr>
+          <w:rFonts w:ascii="Consolas" w:hAnsi="Consolas"/>
+          <w:sz w:val="19"/>
+          <w:szCs w:val="19"/>
+        </w:rPr>
+      </w:pPr>
+      <w:proofErr w:type="gramStart"/>
+      <w:r>
+        <w:rPr>
+          <w:rFonts w:ascii="Consolas" w:hAnsi="Consolas"/>
+          <w:sz w:val="19"/>
+          <w:szCs w:val="19"/>
+        </w:rPr>
+        <w:t>,</w:t>
+      </w:r>
+      <w:proofErr w:type="spellStart"/>
+      <w:r>
+        <w:rPr>
+          <w:rFonts w:ascii="Consolas" w:hAnsi="Consolas"/>
+          <w:sz w:val="19"/>
+          <w:szCs w:val="19"/>
+        </w:rPr>
+        <w:t>xcust</w:t>
+      </w:r>
+      <w:proofErr w:type="gramEnd"/>
+      <w:r>
+        <w:rPr>
+          <w:rFonts w:ascii="Consolas" w:hAnsi="Consolas"/>
+          <w:sz w:val="19"/>
+          <w:szCs w:val="19"/>
+        </w:rPr>
+        <w:t>_organization_mst_tbl</w:t>
+      </w:r>
+      <w:proofErr w:type="spellEnd"/>
+      <w:r>
+        <w:rPr>
+          <w:rFonts w:ascii="Consolas" w:hAnsi="Consolas"/>
+          <w:sz w:val="19"/>
+          <w:szCs w:val="19"/>
+        </w:rPr>
+        <w:t xml:space="preserve"> org</w:t>
+      </w:r>
+    </w:p>
+    <w:p>
+      <w:pPr>
+        <w:autoSpaceDE w:val="0"/>
+        <w:autoSpaceDN w:val="0"/>
+        <w:adjustRightInd w:val="0"/>
+        <w:spacing w:after="0" w:line="240" w:lineRule="auto"/>
+        <w:rPr>
+          <w:rFonts w:ascii="Consolas" w:hAnsi="Consolas"/>
+          <w:sz w:val="19"/>
+          <w:szCs w:val="19"/>
+        </w:rPr>
+      </w:pPr>
+      <w:proofErr w:type="gramStart"/>
+      <w:r>
+        <w:rPr>
+          <w:rFonts w:ascii="Consolas" w:hAnsi="Consolas"/>
+          <w:sz w:val="19"/>
+          <w:szCs w:val="19"/>
+        </w:rPr>
+        <w:t>,</w:t>
+      </w:r>
+      <w:proofErr w:type="spellStart"/>
+      <w:r>
+        <w:rPr>
+          <w:rFonts w:ascii="Consolas" w:hAnsi="Consolas"/>
+          <w:sz w:val="19"/>
+          <w:szCs w:val="19"/>
+        </w:rPr>
+        <w:t>xcust</w:t>
+      </w:r>
+      <w:proofErr w:type="gramEnd"/>
+      <w:r>
+        <w:rPr>
+          <w:rFonts w:ascii="Consolas" w:hAnsi="Consolas"/>
+          <w:sz w:val="19"/>
+          <w:szCs w:val="19"/>
+        </w:rPr>
+        <w:t>_supplier_mst_tbl</w:t>
+      </w:r>
+      <w:proofErr w:type="spellEnd"/>
+      <w:r>
+        <w:rPr>
+          <w:rFonts w:ascii="Consolas" w:hAnsi="Consolas"/>
+          <w:sz w:val="19"/>
+          <w:szCs w:val="19"/>
+        </w:rPr>
+        <w:t xml:space="preserve"> sup</w:t>
+      </w:r>
+    </w:p>
+    <w:p>
+      <w:pPr>
+        <w:autoSpaceDE w:val="0"/>
+        <w:autoSpaceDN w:val="0"/>
+        <w:adjustRightInd w:val="0"/>
+        <w:spacing w:after="0" w:line="240" w:lineRule="auto"/>
+        <w:rPr>
+          <w:rFonts w:ascii="Consolas" w:hAnsi="Consolas"/>
+          <w:sz w:val="19"/>
+          <w:szCs w:val="19"/>
+        </w:rPr>
+      </w:pPr>
+      <w:proofErr w:type="gramStart"/>
+      <w:r>
+        <w:rPr>
+          <w:rFonts w:ascii="Consolas" w:hAnsi="Consolas"/>
+          <w:sz w:val="19"/>
+          <w:szCs w:val="19"/>
+        </w:rPr>
+        <w:t>where</w:t>
+      </w:r>
+      <w:proofErr w:type="gramEnd"/>
+      <w:r>
+        <w:rPr>
+          <w:rFonts w:ascii="Consolas" w:hAnsi="Consolas"/>
+          <w:sz w:val="19"/>
+          <w:szCs w:val="19"/>
+        </w:rPr>
+        <w:t xml:space="preserve"> PO.DOCUMENT_STATUS = 'OPEN'</w:t>
+      </w:r>
+    </w:p>
+    <w:p>
+      <w:pPr>
+        <w:autoSpaceDE w:val="0"/>
+        <w:autoSpaceDN w:val="0"/>
+        <w:adjustRightInd w:val="0"/>
+        <w:spacing w:after="0" w:line="240" w:lineRule="auto"/>
+        <w:rPr>
+          <w:rFonts w:ascii="Consolas" w:hAnsi="Consolas"/>
+          <w:sz w:val="19"/>
+          <w:szCs w:val="19"/>
+        </w:rPr>
+      </w:pPr>
+      <w:proofErr w:type="gramStart"/>
+      <w:r>
+        <w:rPr>
+          <w:rFonts w:ascii="Consolas" w:hAnsi="Consolas"/>
+          <w:sz w:val="19"/>
+          <w:szCs w:val="19"/>
+        </w:rPr>
+        <w:t>and</w:t>
+      </w:r>
+      <w:proofErr w:type="gramEnd"/>
+      <w:r>
+        <w:rPr>
+          <w:rFonts w:ascii="Consolas" w:hAnsi="Consolas"/>
+          <w:sz w:val="19"/>
+          <w:szCs w:val="19"/>
+        </w:rPr>
+        <w:t xml:space="preserve"> PO.LINE_STATUS  = 'OPEN'</w:t>
+      </w:r>
+    </w:p>
+    <w:p>
+      <w:pPr>
+        <w:autoSpaceDE w:val="0"/>
+        <w:autoSpaceDN w:val="0"/>
+        <w:adjustRightInd w:val="0"/>
+        <w:spacing w:after="0" w:line="240" w:lineRule="auto"/>
+        <w:rPr>
+          <w:rFonts w:ascii="Consolas" w:hAnsi="Consolas"/>
+          <w:sz w:val="19"/>
+          <w:szCs w:val="19"/>
+        </w:rPr>
+      </w:pPr>
+      <w:proofErr w:type="gramStart"/>
+      <w:r>
+        <w:rPr>
+          <w:rFonts w:ascii="Consolas" w:hAnsi="Consolas"/>
+          <w:sz w:val="19"/>
+          <w:szCs w:val="19"/>
+        </w:rPr>
+        <w:t>and</w:t>
+      </w:r>
+      <w:proofErr w:type="gramEnd"/>
+      <w:r>
+        <w:rPr>
+          <w:rFonts w:ascii="Consolas" w:hAnsi="Consolas"/>
+          <w:sz w:val="19"/>
+          <w:szCs w:val="19"/>
+        </w:rPr>
+        <w:t xml:space="preserve"> PO.REQUISITION_HEADER_ID = </w:t>
+      </w:r>
+      <w:proofErr w:type="spellStart"/>
+      <w:r>
+        <w:rPr>
+          <w:rFonts w:ascii="Consolas" w:hAnsi="Consolas"/>
+          <w:sz w:val="19"/>
+          <w:szCs w:val="19"/>
+        </w:rPr>
+        <w:t>pr.REQUISITION_HEADER_ID</w:t>
+      </w:r>
+      <w:proofErr w:type="spellEnd"/>
+    </w:p>
+    <w:p>
+      <w:pPr>
+        <w:autoSpaceDE w:val="0"/>
+        <w:autoSpaceDN w:val="0"/>
+        <w:adjustRightInd w:val="0"/>
+        <w:spacing w:after="0" w:line="240" w:lineRule="auto"/>
+        <w:rPr>
+          <w:rFonts w:ascii="Consolas" w:hAnsi="Consolas"/>
+          <w:sz w:val="19"/>
+          <w:szCs w:val="19"/>
+        </w:rPr>
+      </w:pPr>
+      <w:proofErr w:type="gramStart"/>
+      <w:r>
+        <w:rPr>
+          <w:rFonts w:ascii="Consolas" w:hAnsi="Consolas"/>
+          <w:sz w:val="19"/>
+          <w:szCs w:val="19"/>
+        </w:rPr>
+        <w:t>and</w:t>
+      </w:r>
+      <w:proofErr w:type="gramEnd"/>
+      <w:r>
+        <w:rPr>
+          <w:rFonts w:ascii="Consolas" w:hAnsi="Consolas"/>
+          <w:sz w:val="19"/>
+          <w:szCs w:val="19"/>
+        </w:rPr>
+        <w:t xml:space="preserve"> PO.REQUISITION_LINE_ID = </w:t>
+      </w:r>
+      <w:proofErr w:type="spellStart"/>
+      <w:r>
+        <w:rPr>
+          <w:rFonts w:ascii="Consolas" w:hAnsi="Consolas"/>
+          <w:sz w:val="19"/>
+          <w:szCs w:val="19"/>
+        </w:rPr>
+        <w:t>pr.REQUISITION_LINE_ID</w:t>
+      </w:r>
+      <w:proofErr w:type="spellEnd"/>
+    </w:p>
+    <w:p>
+      <w:pPr>
+        <w:autoSpaceDE w:val="0"/>
+        <w:autoSpaceDN w:val="0"/>
+        <w:adjustRightInd w:val="0"/>
+        <w:spacing w:after="0" w:line="240" w:lineRule="auto"/>
+        <w:rPr>
+          <w:rFonts w:ascii="Consolas" w:hAnsi="Consolas"/>
+          <w:sz w:val="19"/>
+          <w:szCs w:val="19"/>
+        </w:rPr>
+      </w:pPr>
+      <w:proofErr w:type="gramStart"/>
+      <w:r>
+        <w:rPr>
+          <w:rFonts w:ascii="Consolas" w:hAnsi="Consolas"/>
+          <w:sz w:val="19"/>
+          <w:szCs w:val="19"/>
+        </w:rPr>
+        <w:t>and</w:t>
+      </w:r>
+      <w:proofErr w:type="gramEnd"/>
+      <w:r>
+        <w:rPr>
+          <w:rFonts w:ascii="Consolas" w:hAnsi="Consolas"/>
+          <w:sz w:val="19"/>
+          <w:szCs w:val="19"/>
+        </w:rPr>
+        <w:t xml:space="preserve"> PO.ITEM_ID = </w:t>
+      </w:r>
+      <w:proofErr w:type="spellStart"/>
+      <w:r>
+        <w:rPr>
+          <w:rFonts w:ascii="Consolas" w:hAnsi="Consolas"/>
+          <w:sz w:val="19"/>
+          <w:szCs w:val="19"/>
+        </w:rPr>
+        <w:t>msi.INVENTORY_ITEM_ID</w:t>
+      </w:r>
+      <w:proofErr w:type="spellEnd"/>
+    </w:p>
+    <w:p>
+      <w:pPr>
+        <w:autoSpaceDE w:val="0"/>
+        <w:autoSpaceDN w:val="0"/>
+        <w:adjustRightInd w:val="0"/>
+        <w:spacing w:after="0" w:line="240" w:lineRule="auto"/>
+        <w:rPr>
+          <w:rFonts w:ascii="Consolas" w:hAnsi="Consolas"/>
+          <w:sz w:val="19"/>
+          <w:szCs w:val="19"/>
+        </w:rPr>
+      </w:pPr>
+      <w:proofErr w:type="gramStart"/>
+      <w:r>
+        <w:rPr>
+          <w:rFonts w:ascii="Consolas" w:hAnsi="Consolas"/>
+          <w:sz w:val="19"/>
+          <w:szCs w:val="19"/>
+        </w:rPr>
+        <w:t>and</w:t>
+      </w:r>
+      <w:proofErr w:type="gramEnd"/>
+      <w:r>
+        <w:rPr>
+          <w:rFonts w:ascii="Consolas" w:hAnsi="Consolas"/>
+          <w:sz w:val="19"/>
+          <w:szCs w:val="19"/>
+        </w:rPr>
+        <w:t xml:space="preserve"> </w:t>
+      </w:r>
+      <w:proofErr w:type="spellStart"/>
+      <w:r>
+        <w:rPr>
+          <w:rFonts w:ascii="Consolas" w:hAnsi="Consolas"/>
+          <w:sz w:val="19"/>
+          <w:szCs w:val="19"/>
+        </w:rPr>
+        <w:t>msi.ORGAINZATION_ID</w:t>
+      </w:r>
+      <w:proofErr w:type="spellEnd"/>
+      <w:r>
+        <w:rPr>
+          <w:rFonts w:ascii="Consolas" w:hAnsi="Consolas"/>
+          <w:sz w:val="19"/>
+          <w:szCs w:val="19"/>
+        </w:rPr>
+        <w:t xml:space="preserve"> = </w:t>
+      </w:r>
+      <w:proofErr w:type="spellStart"/>
+      <w:r>
+        <w:rPr>
+          <w:rFonts w:ascii="Consolas" w:hAnsi="Consolas"/>
+          <w:sz w:val="19"/>
+          <w:szCs w:val="19"/>
+        </w:rPr>
+        <w:t>org.ORGANIZATION_ID</w:t>
+      </w:r>
+      <w:proofErr w:type="spellEnd"/>
+    </w:p>
+    <w:p>
+      <w:pPr>
+        <w:autoSpaceDE w:val="0"/>
+        <w:autoSpaceDN w:val="0"/>
+        <w:adjustRightInd w:val="0"/>
+        <w:spacing w:after="0" w:line="240" w:lineRule="auto"/>
+        <w:rPr>
+          <w:rFonts w:ascii="Consolas" w:hAnsi="Consolas"/>
+          <w:sz w:val="19"/>
+          <w:szCs w:val="19"/>
+        </w:rPr>
+      </w:pPr>
+      <w:proofErr w:type="gramStart"/>
+      <w:r>
+        <w:rPr>
+          <w:rFonts w:ascii="Consolas" w:hAnsi="Consolas"/>
+          <w:sz w:val="19"/>
+          <w:szCs w:val="19"/>
+        </w:rPr>
+        <w:t>and</w:t>
+      </w:r>
+      <w:proofErr w:type="gramEnd"/>
+      <w:r>
+        <w:rPr>
+          <w:rFonts w:ascii="Consolas" w:hAnsi="Consolas"/>
+          <w:sz w:val="19"/>
+          <w:szCs w:val="19"/>
+        </w:rPr>
+        <w:t xml:space="preserve"> </w:t>
+      </w:r>
+      <w:proofErr w:type="spellStart"/>
+      <w:r>
+        <w:rPr>
+          <w:rFonts w:ascii="Consolas" w:hAnsi="Consolas"/>
+          <w:sz w:val="19"/>
+          <w:szCs w:val="19"/>
+        </w:rPr>
+        <w:t>org.INVENTORY_FLAG</w:t>
+      </w:r>
+      <w:proofErr w:type="spellEnd"/>
+      <w:r>
+        <w:rPr>
+          <w:rFonts w:ascii="Consolas" w:hAnsi="Consolas"/>
+          <w:sz w:val="19"/>
+          <w:szCs w:val="19"/>
+        </w:rPr>
+        <w:t xml:space="preserve"> = 'Y'</w:t>
+      </w:r>
+    </w:p>
+    <w:p>
+      <w:pPr>
+        <w:autoSpaceDE w:val="0"/>
+        <w:autoSpaceDN w:val="0"/>
+        <w:adjustRightInd w:val="0"/>
+        <w:spacing w:after="0" w:line="240" w:lineRule="auto"/>
+        <w:rPr>
+          <w:rFonts w:ascii="Consolas" w:hAnsi="Consolas"/>
+          <w:sz w:val="19"/>
+          <w:szCs w:val="19"/>
+        </w:rPr>
+      </w:pPr>
+      <w:proofErr w:type="gramStart"/>
+      <w:r>
+        <w:rPr>
+          <w:rFonts w:ascii="Consolas" w:hAnsi="Consolas"/>
+          <w:sz w:val="19"/>
+          <w:szCs w:val="19"/>
+        </w:rPr>
+        <w:t>and</w:t>
+      </w:r>
+      <w:proofErr w:type="gramEnd"/>
+      <w:r>
+        <w:rPr>
+          <w:rFonts w:ascii="Consolas" w:hAnsi="Consolas"/>
+          <w:sz w:val="19"/>
+          <w:szCs w:val="19"/>
+        </w:rPr>
+        <w:t xml:space="preserve"> </w:t>
+      </w:r>
+      <w:proofErr w:type="spellStart"/>
+      <w:r>
+        <w:rPr>
+          <w:rFonts w:ascii="Consolas" w:hAnsi="Consolas"/>
+          <w:sz w:val="19"/>
+          <w:szCs w:val="19"/>
+        </w:rPr>
+        <w:t>msi.ITEM_CATEGORY_NAME</w:t>
+      </w:r>
+      <w:proofErr w:type="spellEnd"/>
+      <w:r>
+        <w:rPr>
+          <w:rFonts w:ascii="Consolas" w:hAnsi="Consolas"/>
+          <w:sz w:val="19"/>
+          <w:szCs w:val="19"/>
+        </w:rPr>
+        <w:t xml:space="preserve"> = 'Finish Goods'</w:t>
+      </w:r>
+    </w:p>
+    <w:p>
+      <w:pPr>
+        <w:autoSpaceDE w:val="0"/>
+        <w:autoSpaceDN w:val="0"/>
+        <w:adjustRightInd w:val="0"/>
+        <w:spacing w:after="0" w:line="240" w:lineRule="auto"/>
+        <w:rPr>
+          <w:rFonts w:ascii="Consolas" w:hAnsi="Consolas"/>
+          <w:sz w:val="19"/>
+          <w:szCs w:val="19"/>
+        </w:rPr>
+      </w:pPr>
+      <w:proofErr w:type="gramStart"/>
+      <w:r>
+        <w:rPr>
+          <w:rFonts w:ascii="Consolas" w:hAnsi="Consolas"/>
+          <w:sz w:val="19"/>
+          <w:szCs w:val="19"/>
+        </w:rPr>
+        <w:t>and</w:t>
+      </w:r>
+      <w:proofErr w:type="gramEnd"/>
+      <w:r>
+        <w:rPr>
+          <w:rFonts w:ascii="Consolas" w:hAnsi="Consolas"/>
+          <w:sz w:val="19"/>
+          <w:szCs w:val="19"/>
+        </w:rPr>
+        <w:t xml:space="preserve"> PO.VENDOR_ID = </w:t>
+      </w:r>
+      <w:proofErr w:type="spellStart"/>
+      <w:r>
+        <w:rPr>
+          <w:rFonts w:ascii="Consolas" w:hAnsi="Consolas"/>
+          <w:sz w:val="19"/>
+          <w:szCs w:val="19"/>
+        </w:rPr>
+        <w:t>sup.VENDOR_ID</w:t>
+      </w:r>
+      <w:proofErr w:type="spellEnd"/>
+      <w:r>
+        <w:rPr>
+          <w:rFonts w:ascii="Consolas" w:hAnsi="Consolas"/>
+          <w:sz w:val="19"/>
+          <w:szCs w:val="19"/>
+        </w:rPr>
+        <w:t xml:space="preserve"> </w:t>
+      </w:r>
+    </w:p>
+    <w:p>
+      <w:pPr>
+        <w:autoSpaceDE w:val="0"/>
+        <w:autoSpaceDN w:val="0"/>
+        <w:adjustRightInd w:val="0"/>
+        <w:spacing w:after="0" w:line="240" w:lineRule="auto"/>
+        <w:rPr>
+          <w:rFonts w:ascii="Consolas" w:hAnsi="Consolas"/>
+          <w:sz w:val="19"/>
+          <w:szCs w:val="19"/>
+        </w:rPr>
+      </w:pPr>
+      <w:proofErr w:type="gramStart"/>
       <w:r>
         <w:rPr>
           <w:rFonts w:ascii="Consolas" w:hAnsi="Consolas"/>
@@ -2321,70 +2873,145 @@
           <w:szCs w:val="19"/>
         </w:rPr>
         <w:lastRenderedPageBreak/>
-        <w:t>and sup.ATTRIBUTE1 = 'Y'</w:t>
-      </w:r>
-    </w:p>
-    <w:p>
-      <w:pPr>
-        <w:autoSpaceDE w:val="0"/>
-        <w:autoSpaceDN w:val="0"/>
-        <w:adjustRightInd w:val="0"/>
-        <w:spacing w:after="0" w:line="240" w:lineRule="auto"/>
-        <w:rPr>
-          <w:rFonts w:ascii="Consolas" w:hAnsi="Consolas"/>
-          <w:sz w:val="19"/>
-          <w:szCs w:val="19"/>
-        </w:rPr>
-      </w:pPr>
-      <w:r>
-        <w:rPr>
-          <w:rFonts w:ascii="Consolas" w:hAnsi="Consolas"/>
-          <w:sz w:val="19"/>
-          <w:szCs w:val="19"/>
-        </w:rPr>
-        <w:t>and msi.ITEM_CODE = &amp;1</w:t>
-      </w:r>
-    </w:p>
-    <w:p>
-      <w:pPr>
-        <w:autoSpaceDE w:val="0"/>
-        <w:autoSpaceDN w:val="0"/>
-        <w:adjustRightInd w:val="0"/>
-        <w:spacing w:after="0" w:line="240" w:lineRule="auto"/>
-        <w:rPr>
-          <w:rFonts w:ascii="Consolas" w:hAnsi="Consolas"/>
-          <w:sz w:val="19"/>
-          <w:szCs w:val="19"/>
-        </w:rPr>
-      </w:pPr>
-      <w:r>
-        <w:rPr>
-          <w:rFonts w:ascii="Consolas" w:hAnsi="Consolas"/>
-          <w:sz w:val="19"/>
-          <w:szCs w:val="19"/>
-        </w:rPr>
-        <w:t>and sup.SUPPLIER_NUMBER = &amp;2</w:t>
-      </w:r>
-    </w:p>
-    <w:p>
-      <w:pPr>
-        <w:autoSpaceDE w:val="0"/>
-        <w:autoSpaceDN w:val="0"/>
-        <w:adjustRightInd w:val="0"/>
-        <w:spacing w:after="0" w:line="240" w:lineRule="auto"/>
-        <w:rPr>
-          <w:rFonts w:ascii="Consolas" w:hAnsi="Consolas"/>
-          <w:sz w:val="19"/>
-          <w:szCs w:val="19"/>
-        </w:rPr>
-      </w:pPr>
-      <w:r>
-        <w:rPr>
-          <w:rFonts w:ascii="Consolas" w:hAnsi="Consolas"/>
-          <w:sz w:val="19"/>
-          <w:szCs w:val="19"/>
-        </w:rPr>
-        <w:t>order by PO.PO_HEADER_ID ,PO.PO_LINE_ID</w:t>
+        <w:t>and</w:t>
+      </w:r>
+      <w:proofErr w:type="gramEnd"/>
+      <w:r>
+        <w:rPr>
+          <w:rFonts w:ascii="Consolas" w:hAnsi="Consolas"/>
+          <w:sz w:val="19"/>
+          <w:szCs w:val="19"/>
+        </w:rPr>
+        <w:t xml:space="preserve"> sup.ATTRIBUTE1 = 'Y'</w:t>
+      </w:r>
+    </w:p>
+    <w:p>
+      <w:pPr>
+        <w:autoSpaceDE w:val="0"/>
+        <w:autoSpaceDN w:val="0"/>
+        <w:adjustRightInd w:val="0"/>
+        <w:spacing w:after="0" w:line="240" w:lineRule="auto"/>
+        <w:rPr>
+          <w:rFonts w:ascii="Consolas" w:hAnsi="Consolas"/>
+          <w:sz w:val="19"/>
+          <w:szCs w:val="19"/>
+        </w:rPr>
+      </w:pPr>
+      <w:proofErr w:type="gramStart"/>
+      <w:r>
+        <w:rPr>
+          <w:rFonts w:ascii="Consolas" w:hAnsi="Consolas"/>
+          <w:sz w:val="19"/>
+          <w:szCs w:val="19"/>
+        </w:rPr>
+        <w:t>and</w:t>
+      </w:r>
+      <w:proofErr w:type="gramEnd"/>
+      <w:r>
+        <w:rPr>
+          <w:rFonts w:ascii="Consolas" w:hAnsi="Consolas"/>
+          <w:sz w:val="19"/>
+          <w:szCs w:val="19"/>
+        </w:rPr>
+        <w:t xml:space="preserve"> </w:t>
+      </w:r>
+      <w:proofErr w:type="spellStart"/>
+      <w:r>
+        <w:rPr>
+          <w:rFonts w:ascii="Consolas" w:hAnsi="Consolas"/>
+          <w:sz w:val="19"/>
+          <w:szCs w:val="19"/>
+        </w:rPr>
+        <w:t>msi.ITEM_CODE</w:t>
+      </w:r>
+      <w:proofErr w:type="spellEnd"/>
+      <w:r>
+        <w:rPr>
+          <w:rFonts w:ascii="Consolas" w:hAnsi="Consolas"/>
+          <w:sz w:val="19"/>
+          <w:szCs w:val="19"/>
+        </w:rPr>
+        <w:t xml:space="preserve"> = &amp;1</w:t>
+      </w:r>
+    </w:p>
+    <w:p>
+      <w:pPr>
+        <w:autoSpaceDE w:val="0"/>
+        <w:autoSpaceDN w:val="0"/>
+        <w:adjustRightInd w:val="0"/>
+        <w:spacing w:after="0" w:line="240" w:lineRule="auto"/>
+        <w:rPr>
+          <w:rFonts w:ascii="Consolas" w:hAnsi="Consolas"/>
+          <w:sz w:val="19"/>
+          <w:szCs w:val="19"/>
+        </w:rPr>
+      </w:pPr>
+      <w:proofErr w:type="gramStart"/>
+      <w:r>
+        <w:rPr>
+          <w:rFonts w:ascii="Consolas" w:hAnsi="Consolas"/>
+          <w:sz w:val="19"/>
+          <w:szCs w:val="19"/>
+        </w:rPr>
+        <w:t>and</w:t>
+      </w:r>
+      <w:proofErr w:type="gramEnd"/>
+      <w:r>
+        <w:rPr>
+          <w:rFonts w:ascii="Consolas" w:hAnsi="Consolas"/>
+          <w:sz w:val="19"/>
+          <w:szCs w:val="19"/>
+        </w:rPr>
+        <w:t xml:space="preserve"> </w:t>
+      </w:r>
+      <w:proofErr w:type="spellStart"/>
+      <w:r>
+        <w:rPr>
+          <w:rFonts w:ascii="Consolas" w:hAnsi="Consolas"/>
+          <w:sz w:val="19"/>
+          <w:szCs w:val="19"/>
+        </w:rPr>
+        <w:t>sup.SUPPLIER_NUMBER</w:t>
+      </w:r>
+      <w:proofErr w:type="spellEnd"/>
+      <w:r>
+        <w:rPr>
+          <w:rFonts w:ascii="Consolas" w:hAnsi="Consolas"/>
+          <w:sz w:val="19"/>
+          <w:szCs w:val="19"/>
+        </w:rPr>
+        <w:t xml:space="preserve"> = &amp;2</w:t>
+      </w:r>
+    </w:p>
+    <w:p>
+      <w:pPr>
+        <w:autoSpaceDE w:val="0"/>
+        <w:autoSpaceDN w:val="0"/>
+        <w:adjustRightInd w:val="0"/>
+        <w:spacing w:after="0" w:line="240" w:lineRule="auto"/>
+        <w:rPr>
+          <w:rFonts w:ascii="Consolas" w:hAnsi="Consolas"/>
+          <w:sz w:val="19"/>
+          <w:szCs w:val="19"/>
+        </w:rPr>
+      </w:pPr>
+      <w:proofErr w:type="gramStart"/>
+      <w:r>
+        <w:rPr>
+          <w:rFonts w:ascii="Consolas" w:hAnsi="Consolas"/>
+          <w:sz w:val="19"/>
+          <w:szCs w:val="19"/>
+        </w:rPr>
+        <w:t>order</w:t>
+      </w:r>
+      <w:proofErr w:type="gramEnd"/>
+      <w:r>
+        <w:rPr>
+          <w:rFonts w:ascii="Consolas" w:hAnsi="Consolas"/>
+          <w:sz w:val="19"/>
+          <w:szCs w:val="19"/>
+        </w:rPr>
+        <w:t xml:space="preserve"> by PO.PO_HEADER_ID ,PO.PO_LINE_ID</w:t>
       </w:r>
     </w:p>
     <w:p>
@@ -2481,6 +3108,7 @@
         </w:rPr>
         <w:t xml:space="preserve">  </w:t>
       </w:r>
+      <w:proofErr w:type="spellStart"/>
       <w:r>
         <w:rPr>
           <w:rFonts w:ascii="Consolas" w:hAnsi="Consolas"/>
@@ -2489,6 +3117,7 @@
         </w:rPr>
         <w:t>supplier_code</w:t>
       </w:r>
+      <w:proofErr w:type="spellEnd"/>
     </w:p>
     <w:p>
       <w:pPr>
@@ -2712,13 +3341,23 @@
           <w:szCs w:val="19"/>
         </w:rPr>
       </w:pPr>
-      <w:r>
-        <w:rPr>
-          <w:rFonts w:ascii="Consolas" w:hAnsi="Consolas"/>
-          <w:sz w:val="19"/>
-          <w:szCs w:val="19"/>
-        </w:rPr>
-        <w:t xml:space="preserve">Store_code </w:t>
+      <w:proofErr w:type="spellStart"/>
+      <w:r>
+        <w:rPr>
+          <w:rFonts w:ascii="Consolas" w:hAnsi="Consolas"/>
+          <w:sz w:val="19"/>
+          <w:szCs w:val="19"/>
+        </w:rPr>
+        <w:t>Store_code</w:t>
+      </w:r>
+      <w:proofErr w:type="spellEnd"/>
+      <w:r>
+        <w:rPr>
+          <w:rFonts w:ascii="Consolas" w:hAnsi="Consolas"/>
+          <w:sz w:val="19"/>
+          <w:szCs w:val="19"/>
+        </w:rPr>
+        <w:t xml:space="preserve"> </w:t>
       </w:r>
       <w:r>
         <w:rPr>
@@ -2807,8 +3446,18 @@
           <w:sz w:val="19"/>
           <w:szCs w:val="19"/>
         </w:rPr>
-        <w:t xml:space="preserve"> store_code</w:t>
-      </w:r>
+        <w:t xml:space="preserve"> </w:t>
+      </w:r>
+      <w:proofErr w:type="spellStart"/>
+      <w:r>
+        <w:rPr>
+          <w:rFonts w:ascii="Consolas" w:hAnsi="Consolas"/>
+          <w:sz w:val="19"/>
+          <w:szCs w:val="19"/>
+        </w:rPr>
+        <w:t>store_code</w:t>
+      </w:r>
+      <w:proofErr w:type="spellEnd"/>
     </w:p>
     <w:p>
       <w:pPr>
@@ -2832,8 +3481,18 @@
           <w:sz w:val="19"/>
           <w:szCs w:val="19"/>
         </w:rPr>
-        <w:t>= store_code</w:t>
-      </w:r>
+        <w:t xml:space="preserve">= </w:t>
+      </w:r>
+      <w:proofErr w:type="spellStart"/>
+      <w:r>
+        <w:rPr>
+          <w:rFonts w:ascii="Consolas" w:hAnsi="Consolas"/>
+          <w:sz w:val="19"/>
+          <w:szCs w:val="19"/>
+        </w:rPr>
+        <w:t>store_code</w:t>
+      </w:r>
+      <w:proofErr w:type="spellEnd"/>
     </w:p>
     <w:p>
       <w:pPr>
@@ -2921,7 +3580,25 @@
           <w:sz w:val="19"/>
           <w:szCs w:val="19"/>
         </w:rPr>
-        <w:t xml:space="preserve">1 record  po line </w:t>
+        <w:t xml:space="preserve">1 record  </w:t>
+      </w:r>
+      <w:proofErr w:type="spellStart"/>
+      <w:r>
+        <w:rPr>
+          <w:rFonts w:ascii="Consolas" w:hAnsi="Consolas"/>
+          <w:sz w:val="19"/>
+          <w:szCs w:val="19"/>
+        </w:rPr>
+        <w:t>po</w:t>
+      </w:r>
+      <w:proofErr w:type="spellEnd"/>
+      <w:r>
+        <w:rPr>
+          <w:rFonts w:ascii="Consolas" w:hAnsi="Consolas"/>
+          <w:sz w:val="19"/>
+          <w:szCs w:val="19"/>
+        </w:rPr>
+        <w:t xml:space="preserve"> line </w:t>
       </w:r>
       <w:r>
         <w:rPr>
@@ -3045,13 +3722,23 @@
           <w:szCs w:val="19"/>
         </w:rPr>
       </w:pPr>
-      <w:r>
-        <w:rPr>
-          <w:rFonts w:ascii="Consolas" w:hAnsi="Consolas"/>
-          <w:sz w:val="19"/>
-          <w:szCs w:val="19"/>
-        </w:rPr>
-        <w:t>table XCUST_CEDAR_PO_INT_TBL</w:t>
+      <w:proofErr w:type="gramStart"/>
+      <w:r>
+        <w:rPr>
+          <w:rFonts w:ascii="Consolas" w:hAnsi="Consolas"/>
+          <w:sz w:val="19"/>
+          <w:szCs w:val="19"/>
+        </w:rPr>
+        <w:t>table</w:t>
+      </w:r>
+      <w:proofErr w:type="gramEnd"/>
+      <w:r>
+        <w:rPr>
+          <w:rFonts w:ascii="Consolas" w:hAnsi="Consolas"/>
+          <w:sz w:val="19"/>
+          <w:szCs w:val="19"/>
+        </w:rPr>
+        <w:t xml:space="preserve"> XCUST_CEDAR_PO_INT_TBL</w:t>
       </w:r>
     </w:p>
     <w:p>
@@ -3189,6 +3876,108 @@
           <w:szCs w:val="19"/>
         </w:rPr>
       </w:pPr>
+    </w:p>
+    <w:p>
+      <w:pPr>
+        <w:autoSpaceDE w:val="0"/>
+        <w:autoSpaceDN w:val="0"/>
+        <w:adjustRightInd w:val="0"/>
+        <w:spacing w:after="0" w:line="240" w:lineRule="auto"/>
+        <w:rPr>
+          <w:rFonts w:ascii="Consolas" w:hAnsi="Consolas"/>
+          <w:sz w:val="19"/>
+          <w:szCs w:val="19"/>
+        </w:rPr>
+      </w:pPr>
+    </w:p>
+    <w:p>
+      <w:pPr>
+        <w:autoSpaceDE w:val="0"/>
+        <w:autoSpaceDN w:val="0"/>
+        <w:adjustRightInd w:val="0"/>
+        <w:spacing w:after="0" w:line="240" w:lineRule="auto"/>
+        <w:rPr>
+          <w:rFonts w:ascii="Consolas" w:hAnsi="Consolas"/>
+          <w:sz w:val="19"/>
+          <w:szCs w:val="19"/>
+        </w:rPr>
+      </w:pPr>
+    </w:p>
+    <w:p>
+      <w:pPr>
+        <w:rPr>
+          <w:rFonts w:ascii="Consolas" w:hAnsi="Consolas"/>
+          <w:sz w:val="19"/>
+          <w:szCs w:val="19"/>
+        </w:rPr>
+      </w:pPr>
+      <w:r>
+        <w:rPr>
+          <w:rFonts w:ascii="Consolas" w:hAnsi="Consolas"/>
+          <w:sz w:val="19"/>
+          <w:szCs w:val="19"/>
+        </w:rPr>
+        <w:br w:type="page"/>
+      </w:r>
+    </w:p>
+    <w:p>
+      <w:pPr>
+        <w:autoSpaceDE w:val="0"/>
+        <w:autoSpaceDN w:val="0"/>
+        <w:adjustRightInd w:val="0"/>
+        <w:spacing w:after="0" w:line="240" w:lineRule="auto"/>
+        <w:rPr>
+          <w:rFonts w:ascii="Consolas" w:hAnsi="Consolas"/>
+          <w:sz w:val="19"/>
+          <w:szCs w:val="19"/>
+        </w:rPr>
+      </w:pPr>
+      <w:r>
+        <w:rPr>
+          <w:rFonts w:ascii="Consolas" w:hAnsi="Consolas" w:hint="cs"/>
+          <w:sz w:val="19"/>
+          <w:szCs w:val="19"/>
+          <w:cs/>
+        </w:rPr>
+        <w:lastRenderedPageBreak/>
+        <w:t xml:space="preserve">โปรแกรม </w:t>
+      </w:r>
+      <w:r>
+        <w:rPr>
+          <w:rFonts w:ascii="Consolas" w:hAnsi="Consolas"/>
+          <w:sz w:val="19"/>
+          <w:szCs w:val="19"/>
+        </w:rPr>
+        <w:t>PO002</w:t>
+      </w:r>
+    </w:p>
+    <w:p>
+      <w:pPr>
+        <w:autoSpaceDE w:val="0"/>
+        <w:autoSpaceDN w:val="0"/>
+        <w:adjustRightInd w:val="0"/>
+        <w:spacing w:after="0" w:line="240" w:lineRule="auto"/>
+        <w:rPr>
+          <w:rFonts w:ascii="Consolas" w:hAnsi="Consolas"/>
+          <w:sz w:val="19"/>
+          <w:szCs w:val="19"/>
+        </w:rPr>
+      </w:pPr>
+    </w:p>
+    <w:p>
+      <w:pPr>
+        <w:autoSpaceDE w:val="0"/>
+        <w:autoSpaceDN w:val="0"/>
+        <w:adjustRightInd w:val="0"/>
+        <w:spacing w:after="0" w:line="240" w:lineRule="auto"/>
+        <w:rPr>
+          <w:rFonts w:ascii="Consolas" w:hAnsi="Consolas"/>
+          <w:sz w:val="19"/>
+          <w:szCs w:val="19"/>
+        </w:rPr>
+      </w:pPr>
+      <w:bookmarkStart w:id="0" w:name="_GoBack"/>
+      <w:bookmarkEnd w:id="0"/>
     </w:p>
     <w:p>
       <w:pPr>
@@ -3240,8 +4029,8 @@
 </file>
 
 <file path=word/numbering.xml><?xml version="1.0" encoding="utf-8"?>
-<w:numbering xmlns:wpc="http://schemas.microsoft.com/office/word/2010/wordprocessingCanvas" xmlns:mc="http://schemas.openxmlformats.org/markup-compatibility/2006" xmlns:o="urn:schemas-microsoft-com:office:office" xmlns:r="http://schemas.openxmlformats.org/officeDocument/2006/relationships" xmlns:m="http://schemas.openxmlformats.org/officeDocument/2006/math" xmlns:v="urn:schemas-microsoft-com:vml" xmlns:wp14="http://schemas.microsoft.com/office/word/2010/wordprocessingDrawing" xmlns:wp="http://schemas.openxmlformats.org/drawingml/2006/wordprocessingDrawing" xmlns:w10="urn:schemas-microsoft-com:office:word" xmlns:w="http://schemas.openxmlformats.org/wordprocessingml/2006/main" xmlns:w14="http://schemas.microsoft.com/office/word/2010/wordml" xmlns:wpg="http://schemas.microsoft.com/office/word/2010/wordprocessingGroup" xmlns:wpi="http://schemas.microsoft.com/office/word/2010/wordprocessingInk" xmlns:wne="http://schemas.microsoft.com/office/word/2006/wordml" xmlns:wps="http://schemas.microsoft.com/office/word/2010/wordprocessingShape" mc:Ignorable="w14 wp14">
-  <w:abstractNum w:abstractNumId="0">
+<w:numbering xmlns:wpc="http://schemas.microsoft.com/office/word/2010/wordprocessingCanvas" xmlns:mc="http://schemas.openxmlformats.org/markup-compatibility/2006" xmlns:o="urn:schemas-microsoft-com:office:office" xmlns:r="http://schemas.openxmlformats.org/officeDocument/2006/relationships" xmlns:m="http://schemas.openxmlformats.org/officeDocument/2006/math" xmlns:v="urn:schemas-microsoft-com:vml" xmlns:wp14="http://schemas.microsoft.com/office/word/2010/wordprocessingDrawing" xmlns:wp="http://schemas.openxmlformats.org/drawingml/2006/wordprocessingDrawing" xmlns:w10="urn:schemas-microsoft-com:office:word" xmlns:w="http://schemas.openxmlformats.org/wordprocessingml/2006/main" xmlns:w14="http://schemas.microsoft.com/office/word/2010/wordml" xmlns:w15="http://schemas.microsoft.com/office/word/2012/wordml" xmlns:wpg="http://schemas.microsoft.com/office/word/2010/wordprocessingGroup" xmlns:wpi="http://schemas.microsoft.com/office/word/2010/wordprocessingInk" xmlns:wne="http://schemas.microsoft.com/office/word/2006/wordml" xmlns:wps="http://schemas.microsoft.com/office/word/2010/wordprocessingShape" mc:Ignorable="w14 w15 wp14">
+  <w:abstractNum w:abstractNumId="0" w15:restartNumberingAfterBreak="0">
     <w:nsid w:val="315F3935"/>
     <w:multiLevelType w:val="hybridMultilevel"/>
     <w:tmpl w:val="A86A7712"/>
@@ -3354,7 +4143,7 @@
       </w:rPr>
     </w:lvl>
   </w:abstractNum>
-  <w:abstractNum w:abstractNumId="1">
+  <w:abstractNum w:abstractNumId="1" w15:restartNumberingAfterBreak="0">
     <w:nsid w:val="34DB68C3"/>
     <w:multiLevelType w:val="multilevel"/>
     <w:tmpl w:val="BC1ADF00"/>
@@ -3477,7 +4266,7 @@
 </file>
 
 <file path=word/styles.xml><?xml version="1.0" encoding="utf-8"?>
-<w:styles xmlns:mc="http://schemas.openxmlformats.org/markup-compatibility/2006" xmlns:r="http://schemas.openxmlformats.org/officeDocument/2006/relationships" xmlns:w="http://schemas.openxmlformats.org/wordprocessingml/2006/main" xmlns:w14="http://schemas.microsoft.com/office/word/2010/wordml" mc:Ignorable="w14">
+<w:styles xmlns:mc="http://schemas.openxmlformats.org/markup-compatibility/2006" xmlns:r="http://schemas.openxmlformats.org/officeDocument/2006/relationships" xmlns:w="http://schemas.openxmlformats.org/wordprocessingml/2006/main" xmlns:w14="http://schemas.microsoft.com/office/word/2010/wordml" xmlns:w15="http://schemas.microsoft.com/office/word/2012/wordml" mc:Ignorable="w14 w15">
   <w:docDefaults>
     <w:rPrDefault>
       <w:rPr>
@@ -3493,345 +4282,378 @@
       </w:pPr>
     </w:pPrDefault>
   </w:docDefaults>
-  <w:latentStyles w:defLockedState="0" w:defUIPriority="99" w:defSemiHidden="1" w:defUnhideWhenUsed="1" w:defQFormat="0" w:count="267">
-    <w:lsdException w:name="Normal" w:semiHidden="0" w:uiPriority="0" w:unhideWhenUsed="0" w:qFormat="1"/>
-    <w:lsdException w:name="heading 1" w:semiHidden="0" w:uiPriority="9" w:unhideWhenUsed="0" w:qFormat="1"/>
-    <w:lsdException w:name="heading 2" w:uiPriority="9" w:qFormat="1"/>
-    <w:lsdException w:name="heading 3" w:uiPriority="9" w:qFormat="1"/>
-    <w:lsdException w:name="heading 4" w:uiPriority="9" w:qFormat="1"/>
-    <w:lsdException w:name="heading 5" w:uiPriority="9" w:qFormat="1"/>
-    <w:lsdException w:name="heading 6" w:uiPriority="9" w:qFormat="1"/>
-    <w:lsdException w:name="heading 7" w:uiPriority="9" w:qFormat="1"/>
-    <w:lsdException w:name="heading 8" w:uiPriority="9" w:qFormat="1"/>
-    <w:lsdException w:name="heading 9" w:uiPriority="9" w:qFormat="1"/>
-    <w:lsdException w:name="toc 1" w:uiPriority="39"/>
-    <w:lsdException w:name="toc 2" w:uiPriority="39"/>
-    <w:lsdException w:name="toc 3" w:uiPriority="39"/>
-    <w:lsdException w:name="toc 4" w:uiPriority="39"/>
-    <w:lsdException w:name="toc 5" w:uiPriority="39"/>
-    <w:lsdException w:name="toc 6" w:uiPriority="39"/>
-    <w:lsdException w:name="toc 7" w:uiPriority="39"/>
-    <w:lsdException w:name="toc 8" w:uiPriority="39"/>
-    <w:lsdException w:name="toc 9" w:uiPriority="39"/>
-    <w:lsdException w:name="caption" w:uiPriority="35" w:qFormat="1"/>
-    <w:lsdException w:name="Title" w:semiHidden="0" w:uiPriority="10" w:unhideWhenUsed="0" w:qFormat="1"/>
-    <w:lsdException w:name="Default Paragraph Font" w:uiPriority="1"/>
-    <w:lsdException w:name="Subtitle" w:semiHidden="0" w:uiPriority="11" w:unhideWhenUsed="0" w:qFormat="1"/>
-    <w:lsdException w:name="Strong" w:semiHidden="0" w:uiPriority="22" w:unhideWhenUsed="0" w:qFormat="1"/>
-    <w:lsdException w:name="Emphasis" w:semiHidden="0" w:uiPriority="20" w:unhideWhenUsed="0" w:qFormat="1"/>
-    <w:lsdException w:name="Table Grid" w:semiHidden="0" w:uiPriority="39" w:unhideWhenUsed="0"/>
-    <w:lsdException w:name="Placeholder Text" w:unhideWhenUsed="0"/>
-    <w:lsdException w:name="No Spacing" w:semiHidden="0" w:uiPriority="1" w:unhideWhenUsed="0" w:qFormat="1"/>
-    <w:lsdException w:name="Light Shading" w:semiHidden="0" w:uiPriority="60" w:unhideWhenUsed="0"/>
-    <w:lsdException w:name="Light List" w:semiHidden="0" w:uiPriority="61" w:unhideWhenUsed="0"/>
-    <w:lsdException w:name="Light Grid" w:semiHidden="0" w:uiPriority="62" w:unhideWhenUsed="0"/>
-    <w:lsdException w:name="Medium Shading 1" w:semiHidden="0" w:uiPriority="63" w:unhideWhenUsed="0"/>
-    <w:lsdException w:name="Medium Shading 2" w:semiHidden="0" w:uiPriority="64" w:unhideWhenUsed="0"/>
-    <w:lsdException w:name="Medium List 1" w:semiHidden="0" w:uiPriority="65" w:unhideWhenUsed="0"/>
-    <w:lsdException w:name="Medium List 2" w:semiHidden="0" w:uiPriority="66" w:unhideWhenUsed="0"/>
-    <w:lsdException w:name="Medium Grid 1" w:semiHidden="0" w:uiPriority="67" w:unhideWhenUsed="0"/>
-    <w:lsdException w:name="Medium Grid 2" w:semiHidden="0" w:uiPriority="68" w:unhideWhenUsed="0"/>
-    <w:lsdException w:name="Medium Grid 3" w:semiHidden="0" w:uiPriority="69" w:unhideWhenUsed="0"/>
-    <w:lsdException w:name="Dark List" w:semiHidden="0" w:uiPriority="70" w:unhideWhenUsed="0"/>
-    <w:lsdException w:name="Colorful Shading" w:semiHidden="0" w:uiPriority="71" w:unhideWhenUsed="0"/>
-    <w:lsdException w:name="Colorful List" w:semiHidden="0" w:uiPriority="72" w:unhideWhenUsed="0"/>
-    <w:lsdException w:name="Colorful Grid" w:semiHidden="0" w:uiPriority="73" w:unhideWhenUsed="0"/>
-    <w:lsdException w:name="Light Shading Accent 1" w:semiHidden="0" w:uiPriority="60" w:unhideWhenUsed="0"/>
-    <w:lsdException w:name="Light List Accent 1" w:semiHidden="0" w:uiPriority="61" w:unhideWhenUsed="0"/>
-    <w:lsdException w:name="Light Grid Accent 1" w:semiHidden="0" w:uiPriority="62" w:unhideWhenUsed="0"/>
-    <w:lsdException w:name="Medium Shading 1 Accent 1" w:semiHidden="0" w:uiPriority="63" w:unhideWhenUsed="0"/>
-    <w:lsdException w:name="Medium Shading 2 Accent 1" w:semiHidden="0" w:uiPriority="64" w:unhideWhenUsed="0"/>
-    <w:lsdException w:name="Medium List 1 Accent 1" w:semiHidden="0" w:uiPriority="65" w:unhideWhenUsed="0"/>
-    <w:lsdException w:name="Revision" w:unhideWhenUsed="0"/>
-    <w:lsdException w:name="List Paragraph" w:semiHidden="0" w:uiPriority="34" w:unhideWhenUsed="0" w:qFormat="1"/>
-    <w:lsdException w:name="Quote" w:semiHidden="0" w:uiPriority="29" w:unhideWhenUsed="0" w:qFormat="1"/>
-    <w:lsdException w:name="Intense Quote" w:semiHidden="0" w:uiPriority="30" w:unhideWhenUsed="0" w:qFormat="1"/>
-    <w:lsdException w:name="Medium List 2 Accent 1" w:semiHidden="0" w:uiPriority="66" w:unhideWhenUsed="0"/>
-    <w:lsdException w:name="Medium Grid 1 Accent 1" w:semiHidden="0" w:uiPriority="67" w:unhideWhenUsed="0"/>
-    <w:lsdException w:name="Medium Grid 2 Accent 1" w:semiHidden="0" w:uiPriority="68" w:unhideWhenUsed="0"/>
-    <w:lsdException w:name="Medium Grid 3 Accent 1" w:semiHidden="0" w:uiPriority="69" w:unhideWhenUsed="0"/>
-    <w:lsdException w:name="Dark List Accent 1" w:semiHidden="0" w:uiPriority="70" w:unhideWhenUsed="0"/>
-    <w:lsdException w:name="Colorful Shading Accent 1" w:semiHidden="0" w:uiPriority="71" w:unhideWhenUsed="0"/>
-    <w:lsdException w:name="Colorful List Accent 1" w:semiHidden="0" w:uiPriority="72" w:unhideWhenUsed="0"/>
-    <w:lsdException w:name="Colorful Grid Accent 1" w:semiHidden="0" w:uiPriority="73" w:unhideWhenUsed="0"/>
-    <w:lsdException w:name="Light Shading Accent 2" w:semiHidden="0" w:uiPriority="60" w:unhideWhenUsed="0"/>
-    <w:lsdException w:name="Light List Accent 2" w:semiHidden="0" w:uiPriority="61" w:unhideWhenUsed="0"/>
-    <w:lsdException w:name="Light Grid Accent 2" w:semiHidden="0" w:uiPriority="62" w:unhideWhenUsed="0"/>
-    <w:lsdException w:name="Medium Shading 1 Accent 2" w:semiHidden="0" w:uiPriority="63" w:unhideWhenUsed="0"/>
-    <w:lsdException w:name="Medium Shading 2 Accent 2" w:semiHidden="0" w:uiPriority="64" w:unhideWhenUsed="0"/>
-    <w:lsdException w:name="Medium List 1 Accent 2" w:semiHidden="0" w:uiPriority="65" w:unhideWhenUsed="0"/>
-    <w:lsdException w:name="Medium List 2 Accent 2" w:semiHidden="0" w:uiPriority="66" w:unhideWhenUsed="0"/>
-    <w:lsdException w:name="Medium Grid 1 Accent 2" w:semiHidden="0" w:uiPriority="67" w:unhideWhenUsed="0"/>
-    <w:lsdException w:name="Medium Grid 2 Accent 2" w:semiHidden="0" w:uiPriority="68" w:unhideWhenUsed="0"/>
-    <w:lsdException w:name="Medium Grid 3 Accent 2" w:semiHidden="0" w:uiPriority="69" w:unhideWhenUsed="0"/>
-    <w:lsdException w:name="Dark List Accent 2" w:semiHidden="0" w:uiPriority="70" w:unhideWhenUsed="0"/>
-    <w:lsdException w:name="Colorful Shading Accent 2" w:semiHidden="0" w:uiPriority="71" w:unhideWhenUsed="0"/>
-    <w:lsdException w:name="Colorful List Accent 2" w:semiHidden="0" w:uiPriority="72" w:unhideWhenUsed="0"/>
-    <w:lsdException w:name="Colorful Grid Accent 2" w:semiHidden="0" w:uiPriority="73" w:unhideWhenUsed="0"/>
-    <w:lsdException w:name="Light Shading Accent 3" w:semiHidden="0" w:uiPriority="60" w:unhideWhenUsed="0"/>
-    <w:lsdException w:name="Light List Accent 3" w:semiHidden="0" w:uiPriority="61" w:unhideWhenUsed="0"/>
-    <w:lsdException w:name="Light Grid Accent 3" w:semiHidden="0" w:uiPriority="62" w:unhideWhenUsed="0"/>
-    <w:lsdException w:name="Medium Shading 1 Accent 3" w:semiHidden="0" w:uiPriority="63" w:unhideWhenUsed="0"/>
-    <w:lsdException w:name="Medium Shading 2 Accent 3" w:semiHidden="0" w:uiPriority="64" w:unhideWhenUsed="0"/>
-    <w:lsdException w:name="Medium List 1 Accent 3" w:semiHidden="0" w:uiPriority="65" w:unhideWhenUsed="0"/>
-    <w:lsdException w:name="Medium List 2 Accent 3" w:semiHidden="0" w:uiPriority="66" w:unhideWhenUsed="0"/>
-    <w:lsdException w:name="Medium Grid 1 Accent 3" w:semiHidden="0" w:uiPriority="67" w:unhideWhenUsed="0"/>
-    <w:lsdException w:name="Medium Grid 2 Accent 3" w:semiHidden="0" w:uiPriority="68" w:unhideWhenUsed="0"/>
-    <w:lsdException w:name="Medium Grid 3 Accent 3" w:semiHidden="0" w:uiPriority="69" w:unhideWhenUsed="0"/>
-    <w:lsdException w:name="Dark List Accent 3" w:semiHidden="0" w:uiPriority="70" w:unhideWhenUsed="0"/>
-    <w:lsdException w:name="Colorful Shading Accent 3" w:semiHidden="0" w:uiPriority="71" w:unhideWhenUsed="0"/>
-    <w:lsdException w:name="Colorful List Accent 3" w:semiHidden="0" w:uiPriority="72" w:unhideWhenUsed="0"/>
-    <w:lsdException w:name="Colorful Grid Accent 3" w:semiHidden="0" w:uiPriority="73" w:unhideWhenUsed="0"/>
-    <w:lsdException w:name="Light Shading Accent 4" w:semiHidden="0" w:uiPriority="60" w:unhideWhenUsed="0"/>
-    <w:lsdException w:name="Light List Accent 4" w:semiHidden="0" w:uiPriority="61" w:unhideWhenUsed="0"/>
-    <w:lsdException w:name="Light Grid Accent 4" w:semiHidden="0" w:uiPriority="62" w:unhideWhenUsed="0"/>
-    <w:lsdException w:name="Medium Shading 1 Accent 4" w:semiHidden="0" w:uiPriority="63" w:unhideWhenUsed="0"/>
-    <w:lsdException w:name="Medium Shading 2 Accent 4" w:semiHidden="0" w:uiPriority="64" w:unhideWhenUsed="0"/>
-    <w:lsdException w:name="Medium List 1 Accent 4" w:semiHidden="0" w:uiPriority="65" w:unhideWhenUsed="0"/>
-    <w:lsdException w:name="Medium List 2 Accent 4" w:semiHidden="0" w:uiPriority="66" w:unhideWhenUsed="0"/>
-    <w:lsdException w:name="Medium Grid 1 Accent 4" w:semiHidden="0" w:uiPriority="67" w:unhideWhenUsed="0"/>
-    <w:lsdException w:name="Medium Grid 2 Accent 4" w:semiHidden="0" w:uiPriority="68" w:unhideWhenUsed="0"/>
-    <w:lsdException w:name="Medium Grid 3 Accent 4" w:semiHidden="0" w:uiPriority="69" w:unhideWhenUsed="0"/>
-    <w:lsdException w:name="Dark List Accent 4" w:semiHidden="0" w:uiPriority="70" w:unhideWhenUsed="0"/>
-    <w:lsdException w:name="Colorful Shading Accent 4" w:semiHidden="0" w:uiPriority="71" w:unhideWhenUsed="0"/>
-    <w:lsdException w:name="Colorful List Accent 4" w:semiHidden="0" w:uiPriority="72" w:unhideWhenUsed="0"/>
-    <w:lsdException w:name="Colorful Grid Accent 4" w:semiHidden="0" w:uiPriority="73" w:unhideWhenUsed="0"/>
-    <w:lsdException w:name="Light Shading Accent 5" w:semiHidden="0" w:uiPriority="60" w:unhideWhenUsed="0"/>
-    <w:lsdException w:name="Light List Accent 5" w:semiHidden="0" w:uiPriority="61" w:unhideWhenUsed="0"/>
-    <w:lsdException w:name="Light Grid Accent 5" w:semiHidden="0" w:uiPriority="62" w:unhideWhenUsed="0"/>
-    <w:lsdException w:name="Medium Shading 1 Accent 5" w:semiHidden="0" w:uiPriority="63" w:unhideWhenUsed="0"/>
-    <w:lsdException w:name="Medium Shading 2 Accent 5" w:semiHidden="0" w:uiPriority="64" w:unhideWhenUsed="0"/>
-    <w:lsdException w:name="Medium List 1 Accent 5" w:semiHidden="0" w:uiPriority="65" w:unhideWhenUsed="0"/>
-    <w:lsdException w:name="Medium List 2 Accent 5" w:semiHidden="0" w:uiPriority="66" w:unhideWhenUsed="0"/>
-    <w:lsdException w:name="Medium Grid 1 Accent 5" w:semiHidden="0" w:uiPriority="67" w:unhideWhenUsed="0"/>
-    <w:lsdException w:name="Medium Grid 2 Accent 5" w:semiHidden="0" w:uiPriority="68" w:unhideWhenUsed="0"/>
-    <w:lsdException w:name="Medium Grid 3 Accent 5" w:semiHidden="0" w:uiPriority="69" w:unhideWhenUsed="0"/>
-    <w:lsdException w:name="Dark List Accent 5" w:semiHidden="0" w:uiPriority="70" w:unhideWhenUsed="0"/>
-    <w:lsdException w:name="Colorful Shading Accent 5" w:semiHidden="0" w:uiPriority="71" w:unhideWhenUsed="0"/>
-    <w:lsdException w:name="Colorful List Accent 5" w:semiHidden="0" w:uiPriority="72" w:unhideWhenUsed="0"/>
-    <w:lsdException w:name="Colorful Grid Accent 5" w:semiHidden="0" w:uiPriority="73" w:unhideWhenUsed="0"/>
-    <w:lsdException w:name="Light Shading Accent 6" w:semiHidden="0" w:uiPriority="60" w:unhideWhenUsed="0"/>
-    <w:lsdException w:name="Light List Accent 6" w:semiHidden="0" w:uiPriority="61" w:unhideWhenUsed="0"/>
-    <w:lsdException w:name="Light Grid Accent 6" w:semiHidden="0" w:uiPriority="62" w:unhideWhenUsed="0"/>
-    <w:lsdException w:name="Medium Shading 1 Accent 6" w:semiHidden="0" w:uiPriority="63" w:unhideWhenUsed="0"/>
-    <w:lsdException w:name="Medium Shading 2 Accent 6" w:semiHidden="0" w:uiPriority="64" w:unhideWhenUsed="0"/>
-    <w:lsdException w:name="Medium List 1 Accent 6" w:semiHidden="0" w:uiPriority="65" w:unhideWhenUsed="0"/>
-    <w:lsdException w:name="Medium List 2 Accent 6" w:semiHidden="0" w:uiPriority="66" w:unhideWhenUsed="0"/>
-    <w:lsdException w:name="Medium Grid 1 Accent 6" w:semiHidden="0" w:uiPriority="67" w:unhideWhenUsed="0"/>
-    <w:lsdException w:name="Medium Grid 2 Accent 6" w:semiHidden="0" w:uiPriority="68" w:unhideWhenUsed="0"/>
-    <w:lsdException w:name="Medium Grid 3 Accent 6" w:semiHidden="0" w:uiPriority="69" w:unhideWhenUsed="0"/>
-    <w:lsdException w:name="Dark List Accent 6" w:semiHidden="0" w:uiPriority="70" w:unhideWhenUsed="0"/>
-    <w:lsdException w:name="Colorful Shading Accent 6" w:semiHidden="0" w:uiPriority="71" w:unhideWhenUsed="0"/>
-    <w:lsdException w:name="Colorful List Accent 6" w:semiHidden="0" w:uiPriority="72" w:unhideWhenUsed="0"/>
-    <w:lsdException w:name="Colorful Grid Accent 6" w:semiHidden="0" w:uiPriority="73" w:unhideWhenUsed="0"/>
-    <w:lsdException w:name="Subtle Emphasis" w:semiHidden="0" w:uiPriority="19" w:unhideWhenUsed="0" w:qFormat="1"/>
-    <w:lsdException w:name="Intense Emphasis" w:semiHidden="0" w:uiPriority="21" w:unhideWhenUsed="0" w:qFormat="1"/>
-    <w:lsdException w:name="Subtle Reference" w:semiHidden="0" w:uiPriority="31" w:unhideWhenUsed="0" w:qFormat="1"/>
-    <w:lsdException w:name="Intense Reference" w:semiHidden="0" w:uiPriority="32" w:unhideWhenUsed="0" w:qFormat="1"/>
-    <w:lsdException w:name="Book Title" w:semiHidden="0" w:uiPriority="33" w:unhideWhenUsed="0" w:qFormat="1"/>
-    <w:lsdException w:name="Bibliography" w:uiPriority="37"/>
-    <w:lsdException w:name="TOC Heading" w:uiPriority="39" w:qFormat="1"/>
-  </w:latentStyles>
-  <w:style w:type="paragraph" w:default="1" w:styleId="Normal">
-    <w:name w:val="Normal"/>
-    <w:qFormat/>
-  </w:style>
-  <w:style w:type="character" w:default="1" w:styleId="DefaultParagraphFont">
-    <w:name w:val="Default Paragraph Font"/>
-    <w:uiPriority w:val="1"/>
-    <w:semiHidden/>
-    <w:unhideWhenUsed/>
-  </w:style>
-  <w:style w:type="table" w:default="1" w:styleId="TableNormal">
-    <w:name w:val="Normal Table"/>
-    <w:uiPriority w:val="99"/>
-    <w:semiHidden/>
-    <w:unhideWhenUsed/>
-    <w:tblPr>
-      <w:tblInd w:w="0" w:type="dxa"/>
-      <w:tblCellMar>
-        <w:top w:w="0" w:type="dxa"/>
-        <w:left w:w="108" w:type="dxa"/>
-        <w:bottom w:w="0" w:type="dxa"/>
-        <w:right w:w="108" w:type="dxa"/>
-      </w:tblCellMar>
-    </w:tblPr>
-  </w:style>
-  <w:style w:type="numbering" w:default="1" w:styleId="NoList">
-    <w:name w:val="No List"/>
-    <w:uiPriority w:val="99"/>
-    <w:semiHidden/>
-    <w:unhideWhenUsed/>
-  </w:style>
-  <w:style w:type="paragraph" w:styleId="ListParagraph">
-    <w:name w:val="List Paragraph"/>
-    <w:basedOn w:val="Normal"/>
-    <w:uiPriority w:val="34"/>
-    <w:qFormat/>
-    <w:rsid w:val="009551C8"/>
-    <w:pPr>
-      <w:ind w:left="720"/>
-      <w:contextualSpacing/>
-    </w:pPr>
-  </w:style>
-</w:styles>
-</file>
-
-<file path=word/stylesWithEffects.xml><?xml version="1.0" encoding="utf-8"?>
-<w:styles xmlns:wpc="http://schemas.microsoft.com/office/word/2010/wordprocessingCanvas" xmlns:mc="http://schemas.openxmlformats.org/markup-compatibility/2006" xmlns:o="urn:schemas-microsoft-com:office:office" xmlns:r="http://schemas.openxmlformats.org/officeDocument/2006/relationships" xmlns:m="http://schemas.openxmlformats.org/officeDocument/2006/math" xmlns:v="urn:schemas-microsoft-com:vml" xmlns:wp14="http://schemas.microsoft.com/office/word/2010/wordprocessingDrawing" xmlns:wp="http://schemas.openxmlformats.org/drawingml/2006/wordprocessingDrawing" xmlns:w10="urn:schemas-microsoft-com:office:word" xmlns:w="http://schemas.openxmlformats.org/wordprocessingml/2006/main" xmlns:w14="http://schemas.microsoft.com/office/word/2010/wordml" xmlns:wpg="http://schemas.microsoft.com/office/word/2010/wordprocessingGroup" xmlns:wpi="http://schemas.microsoft.com/office/word/2010/wordprocessingInk" xmlns:wne="http://schemas.microsoft.com/office/word/2006/wordml" xmlns:wps="http://schemas.microsoft.com/office/word/2010/wordprocessingShape" mc:Ignorable="w14 wp14">
-  <w:docDefaults>
-    <w:rPrDefault>
-      <w:rPr>
-        <w:rFonts w:asciiTheme="minorHAnsi" w:eastAsiaTheme="minorHAnsi" w:hAnsiTheme="minorHAnsi" w:cstheme="minorBidi"/>
-        <w:sz w:val="22"/>
-        <w:szCs w:val="28"/>
-        <w:lang w:val="en-US" w:eastAsia="en-US" w:bidi="th-TH"/>
-      </w:rPr>
-    </w:rPrDefault>
-    <w:pPrDefault>
-      <w:pPr>
-        <w:spacing w:after="160" w:line="259" w:lineRule="auto"/>
-      </w:pPr>
-    </w:pPrDefault>
-  </w:docDefaults>
-  <w:latentStyles w:defLockedState="0" w:defUIPriority="99" w:defSemiHidden="1" w:defUnhideWhenUsed="1" w:defQFormat="0" w:count="267">
-    <w:lsdException w:name="Normal" w:semiHidden="0" w:uiPriority="0" w:unhideWhenUsed="0" w:qFormat="1"/>
-    <w:lsdException w:name="heading 1" w:semiHidden="0" w:uiPriority="9" w:unhideWhenUsed="0" w:qFormat="1"/>
-    <w:lsdException w:name="heading 2" w:uiPriority="9" w:qFormat="1"/>
-    <w:lsdException w:name="heading 3" w:uiPriority="9" w:qFormat="1"/>
-    <w:lsdException w:name="heading 4" w:uiPriority="9" w:qFormat="1"/>
-    <w:lsdException w:name="heading 5" w:uiPriority="9" w:qFormat="1"/>
-    <w:lsdException w:name="heading 6" w:uiPriority="9" w:qFormat="1"/>
-    <w:lsdException w:name="heading 7" w:uiPriority="9" w:qFormat="1"/>
-    <w:lsdException w:name="heading 8" w:uiPriority="9" w:qFormat="1"/>
-    <w:lsdException w:name="heading 9" w:uiPriority="9" w:qFormat="1"/>
-    <w:lsdException w:name="toc 1" w:uiPriority="39"/>
-    <w:lsdException w:name="toc 2" w:uiPriority="39"/>
-    <w:lsdException w:name="toc 3" w:uiPriority="39"/>
-    <w:lsdException w:name="toc 4" w:uiPriority="39"/>
-    <w:lsdException w:name="toc 5" w:uiPriority="39"/>
-    <w:lsdException w:name="toc 6" w:uiPriority="39"/>
-    <w:lsdException w:name="toc 7" w:uiPriority="39"/>
-    <w:lsdException w:name="toc 8" w:uiPriority="39"/>
-    <w:lsdException w:name="toc 9" w:uiPriority="39"/>
-    <w:lsdException w:name="caption" w:uiPriority="35" w:qFormat="1"/>
-    <w:lsdException w:name="Title" w:semiHidden="0" w:uiPriority="10" w:unhideWhenUsed="0" w:qFormat="1"/>
-    <w:lsdException w:name="Default Paragraph Font" w:uiPriority="1"/>
-    <w:lsdException w:name="Subtitle" w:semiHidden="0" w:uiPriority="11" w:unhideWhenUsed="0" w:qFormat="1"/>
-    <w:lsdException w:name="Strong" w:semiHidden="0" w:uiPriority="22" w:unhideWhenUsed="0" w:qFormat="1"/>
-    <w:lsdException w:name="Emphasis" w:semiHidden="0" w:uiPriority="20" w:unhideWhenUsed="0" w:qFormat="1"/>
-    <w:lsdException w:name="Table Grid" w:semiHidden="0" w:uiPriority="39" w:unhideWhenUsed="0"/>
-    <w:lsdException w:name="Placeholder Text" w:unhideWhenUsed="0"/>
-    <w:lsdException w:name="No Spacing" w:semiHidden="0" w:uiPriority="1" w:unhideWhenUsed="0" w:qFormat="1"/>
-    <w:lsdException w:name="Light Shading" w:semiHidden="0" w:uiPriority="60" w:unhideWhenUsed="0"/>
-    <w:lsdException w:name="Light List" w:semiHidden="0" w:uiPriority="61" w:unhideWhenUsed="0"/>
-    <w:lsdException w:name="Light Grid" w:semiHidden="0" w:uiPriority="62" w:unhideWhenUsed="0"/>
-    <w:lsdException w:name="Medium Shading 1" w:semiHidden="0" w:uiPriority="63" w:unhideWhenUsed="0"/>
-    <w:lsdException w:name="Medium Shading 2" w:semiHidden="0" w:uiPriority="64" w:unhideWhenUsed="0"/>
-    <w:lsdException w:name="Medium List 1" w:semiHidden="0" w:uiPriority="65" w:unhideWhenUsed="0"/>
-    <w:lsdException w:name="Medium List 2" w:semiHidden="0" w:uiPriority="66" w:unhideWhenUsed="0"/>
-    <w:lsdException w:name="Medium Grid 1" w:semiHidden="0" w:uiPriority="67" w:unhideWhenUsed="0"/>
-    <w:lsdException w:name="Medium Grid 2" w:semiHidden="0" w:uiPriority="68" w:unhideWhenUsed="0"/>
-    <w:lsdException w:name="Medium Grid 3" w:semiHidden="0" w:uiPriority="69" w:unhideWhenUsed="0"/>
-    <w:lsdException w:name="Dark List" w:semiHidden="0" w:uiPriority="70" w:unhideWhenUsed="0"/>
-    <w:lsdException w:name="Colorful Shading" w:semiHidden="0" w:uiPriority="71" w:unhideWhenUsed="0"/>
-    <w:lsdException w:name="Colorful List" w:semiHidden="0" w:uiPriority="72" w:unhideWhenUsed="0"/>
-    <w:lsdException w:name="Colorful Grid" w:semiHidden="0" w:uiPriority="73" w:unhideWhenUsed="0"/>
-    <w:lsdException w:name="Light Shading Accent 1" w:semiHidden="0" w:uiPriority="60" w:unhideWhenUsed="0"/>
-    <w:lsdException w:name="Light List Accent 1" w:semiHidden="0" w:uiPriority="61" w:unhideWhenUsed="0"/>
-    <w:lsdException w:name="Light Grid Accent 1" w:semiHidden="0" w:uiPriority="62" w:unhideWhenUsed="0"/>
-    <w:lsdException w:name="Medium Shading 1 Accent 1" w:semiHidden="0" w:uiPriority="63" w:unhideWhenUsed="0"/>
-    <w:lsdException w:name="Medium Shading 2 Accent 1" w:semiHidden="0" w:uiPriority="64" w:unhideWhenUsed="0"/>
-    <w:lsdException w:name="Medium List 1 Accent 1" w:semiHidden="0" w:uiPriority="65" w:unhideWhenUsed="0"/>
-    <w:lsdException w:name="Revision" w:unhideWhenUsed="0"/>
-    <w:lsdException w:name="List Paragraph" w:semiHidden="0" w:uiPriority="34" w:unhideWhenUsed="0" w:qFormat="1"/>
-    <w:lsdException w:name="Quote" w:semiHidden="0" w:uiPriority="29" w:unhideWhenUsed="0" w:qFormat="1"/>
-    <w:lsdException w:name="Intense Quote" w:semiHidden="0" w:uiPriority="30" w:unhideWhenUsed="0" w:qFormat="1"/>
-    <w:lsdException w:name="Medium List 2 Accent 1" w:semiHidden="0" w:uiPriority="66" w:unhideWhenUsed="0"/>
-    <w:lsdException w:name="Medium Grid 1 Accent 1" w:semiHidden="0" w:uiPriority="67" w:unhideWhenUsed="0"/>
-    <w:lsdException w:name="Medium Grid 2 Accent 1" w:semiHidden="0" w:uiPriority="68" w:unhideWhenUsed="0"/>
-    <w:lsdException w:name="Medium Grid 3 Accent 1" w:semiHidden="0" w:uiPriority="69" w:unhideWhenUsed="0"/>
-    <w:lsdException w:name="Dark List Accent 1" w:semiHidden="0" w:uiPriority="70" w:unhideWhenUsed="0"/>
-    <w:lsdException w:name="Colorful Shading Accent 1" w:semiHidden="0" w:uiPriority="71" w:unhideWhenUsed="0"/>
-    <w:lsdException w:name="Colorful List Accent 1" w:semiHidden="0" w:uiPriority="72" w:unhideWhenUsed="0"/>
-    <w:lsdException w:name="Colorful Grid Accent 1" w:semiHidden="0" w:uiPriority="73" w:unhideWhenUsed="0"/>
-    <w:lsdException w:name="Light Shading Accent 2" w:semiHidden="0" w:uiPriority="60" w:unhideWhenUsed="0"/>
-    <w:lsdException w:name="Light List Accent 2" w:semiHidden="0" w:uiPriority="61" w:unhideWhenUsed="0"/>
-    <w:lsdException w:name="Light Grid Accent 2" w:semiHidden="0" w:uiPriority="62" w:unhideWhenUsed="0"/>
-    <w:lsdException w:name="Medium Shading 1 Accent 2" w:semiHidden="0" w:uiPriority="63" w:unhideWhenUsed="0"/>
-    <w:lsdException w:name="Medium Shading 2 Accent 2" w:semiHidden="0" w:uiPriority="64" w:unhideWhenUsed="0"/>
-    <w:lsdException w:name="Medium List 1 Accent 2" w:semiHidden="0" w:uiPriority="65" w:unhideWhenUsed="0"/>
-    <w:lsdException w:name="Medium List 2 Accent 2" w:semiHidden="0" w:uiPriority="66" w:unhideWhenUsed="0"/>
-    <w:lsdException w:name="Medium Grid 1 Accent 2" w:semiHidden="0" w:uiPriority="67" w:unhideWhenUsed="0"/>
-    <w:lsdException w:name="Medium Grid 2 Accent 2" w:semiHidden="0" w:uiPriority="68" w:unhideWhenUsed="0"/>
-    <w:lsdException w:name="Medium Grid 3 Accent 2" w:semiHidden="0" w:uiPriority="69" w:unhideWhenUsed="0"/>
-    <w:lsdException w:name="Dark List Accent 2" w:semiHidden="0" w:uiPriority="70" w:unhideWhenUsed="0"/>
-    <w:lsdException w:name="Colorful Shading Accent 2" w:semiHidden="0" w:uiPriority="71" w:unhideWhenUsed="0"/>
-    <w:lsdException w:name="Colorful List Accent 2" w:semiHidden="0" w:uiPriority="72" w:unhideWhenUsed="0"/>
-    <w:lsdException w:name="Colorful Grid Accent 2" w:semiHidden="0" w:uiPriority="73" w:unhideWhenUsed="0"/>
-    <w:lsdException w:name="Light Shading Accent 3" w:semiHidden="0" w:uiPriority="60" w:unhideWhenUsed="0"/>
-    <w:lsdException w:name="Light List Accent 3" w:semiHidden="0" w:uiPriority="61" w:unhideWhenUsed="0"/>
-    <w:lsdException w:name="Light Grid Accent 3" w:semiHidden="0" w:uiPriority="62" w:unhideWhenUsed="0"/>
-    <w:lsdException w:name="Medium Shading 1 Accent 3" w:semiHidden="0" w:uiPriority="63" w:unhideWhenUsed="0"/>
-    <w:lsdException w:name="Medium Shading 2 Accent 3" w:semiHidden="0" w:uiPriority="64" w:unhideWhenUsed="0"/>
-    <w:lsdException w:name="Medium List 1 Accent 3" w:semiHidden="0" w:uiPriority="65" w:unhideWhenUsed="0"/>
-    <w:lsdException w:name="Medium List 2 Accent 3" w:semiHidden="0" w:uiPriority="66" w:unhideWhenUsed="0"/>
-    <w:lsdException w:name="Medium Grid 1 Accent 3" w:semiHidden="0" w:uiPriority="67" w:unhideWhenUsed="0"/>
-    <w:lsdException w:name="Medium Grid 2 Accent 3" w:semiHidden="0" w:uiPriority="68" w:unhideWhenUsed="0"/>
-    <w:lsdException w:name="Medium Grid 3 Accent 3" w:semiHidden="0" w:uiPriority="69" w:unhideWhenUsed="0"/>
-    <w:lsdException w:name="Dark List Accent 3" w:semiHidden="0" w:uiPriority="70" w:unhideWhenUsed="0"/>
-    <w:lsdException w:name="Colorful Shading Accent 3" w:semiHidden="0" w:uiPriority="71" w:unhideWhenUsed="0"/>
-    <w:lsdException w:name="Colorful List Accent 3" w:semiHidden="0" w:uiPriority="72" w:unhideWhenUsed="0"/>
-    <w:lsdException w:name="Colorful Grid Accent 3" w:semiHidden="0" w:uiPriority="73" w:unhideWhenUsed="0"/>
-    <w:lsdException w:name="Light Shading Accent 4" w:semiHidden="0" w:uiPriority="60" w:unhideWhenUsed="0"/>
-    <w:lsdException w:name="Light List Accent 4" w:semiHidden="0" w:uiPriority="61" w:unhideWhenUsed="0"/>
-    <w:lsdException w:name="Light Grid Accent 4" w:semiHidden="0" w:uiPriority="62" w:unhideWhenUsed="0"/>
-    <w:lsdException w:name="Medium Shading 1 Accent 4" w:semiHidden="0" w:uiPriority="63" w:unhideWhenUsed="0"/>
-    <w:lsdException w:name="Medium Shading 2 Accent 4" w:semiHidden="0" w:uiPriority="64" w:unhideWhenUsed="0"/>
-    <w:lsdException w:name="Medium List 1 Accent 4" w:semiHidden="0" w:uiPriority="65" w:unhideWhenUsed="0"/>
-    <w:lsdException w:name="Medium List 2 Accent 4" w:semiHidden="0" w:uiPriority="66" w:unhideWhenUsed="0"/>
-    <w:lsdException w:name="Medium Grid 1 Accent 4" w:semiHidden="0" w:uiPriority="67" w:unhideWhenUsed="0"/>
-    <w:lsdException w:name="Medium Grid 2 Accent 4" w:semiHidden="0" w:uiPriority="68" w:unhideWhenUsed="0"/>
-    <w:lsdException w:name="Medium Grid 3 Accent 4" w:semiHidden="0" w:uiPriority="69" w:unhideWhenUsed="0"/>
-    <w:lsdException w:name="Dark List Accent 4" w:semiHidden="0" w:uiPriority="70" w:unhideWhenUsed="0"/>
-    <w:lsdException w:name="Colorful Shading Accent 4" w:semiHidden="0" w:uiPriority="71" w:unhideWhenUsed="0"/>
-    <w:lsdException w:name="Colorful List Accent 4" w:semiHidden="0" w:uiPriority="72" w:unhideWhenUsed="0"/>
-    <w:lsdException w:name="Colorful Grid Accent 4" w:semiHidden="0" w:uiPriority="73" w:unhideWhenUsed="0"/>
-    <w:lsdException w:name="Light Shading Accent 5" w:semiHidden="0" w:uiPriority="60" w:unhideWhenUsed="0"/>
-    <w:lsdException w:name="Light List Accent 5" w:semiHidden="0" w:uiPriority="61" w:unhideWhenUsed="0"/>
-    <w:lsdException w:name="Light Grid Accent 5" w:semiHidden="0" w:uiPriority="62" w:unhideWhenUsed="0"/>
-    <w:lsdException w:name="Medium Shading 1 Accent 5" w:semiHidden="0" w:uiPriority="63" w:unhideWhenUsed="0"/>
-    <w:lsdException w:name="Medium Shading 2 Accent 5" w:semiHidden="0" w:uiPriority="64" w:unhideWhenUsed="0"/>
-    <w:lsdException w:name="Medium List 1 Accent 5" w:semiHidden="0" w:uiPriority="65" w:unhideWhenUsed="0"/>
-    <w:lsdException w:name="Medium List 2 Accent 5" w:semiHidden="0" w:uiPriority="66" w:unhideWhenUsed="0"/>
-    <w:lsdException w:name="Medium Grid 1 Accent 5" w:semiHidden="0" w:uiPriority="67" w:unhideWhenUsed="0"/>
-    <w:lsdException w:name="Medium Grid 2 Accent 5" w:semiHidden="0" w:uiPriority="68" w:unhideWhenUsed="0"/>
-    <w:lsdException w:name="Medium Grid 3 Accent 5" w:semiHidden="0" w:uiPriority="69" w:unhideWhenUsed="0"/>
-    <w:lsdException w:name="Dark List Accent 5" w:semiHidden="0" w:uiPriority="70" w:unhideWhenUsed="0"/>
-    <w:lsdException w:name="Colorful Shading Accent 5" w:semiHidden="0" w:uiPriority="71" w:unhideWhenUsed="0"/>
-    <w:lsdException w:name="Colorful List Accent 5" w:semiHidden="0" w:uiPriority="72" w:unhideWhenUsed="0"/>
-    <w:lsdException w:name="Colorful Grid Accent 5" w:semiHidden="0" w:uiPriority="73" w:unhideWhenUsed="0"/>
-    <w:lsdException w:name="Light Shading Accent 6" w:semiHidden="0" w:uiPriority="60" w:unhideWhenUsed="0"/>
-    <w:lsdException w:name="Light List Accent 6" w:semiHidden="0" w:uiPriority="61" w:unhideWhenUsed="0"/>
-    <w:lsdException w:name="Light Grid Accent 6" w:semiHidden="0" w:uiPriority="62" w:unhideWhenUsed="0"/>
-    <w:lsdException w:name="Medium Shading 1 Accent 6" w:semiHidden="0" w:uiPriority="63" w:unhideWhenUsed="0"/>
-    <w:lsdException w:name="Medium Shading 2 Accent 6" w:semiHidden="0" w:uiPriority="64" w:unhideWhenUsed="0"/>
-    <w:lsdException w:name="Medium List 1 Accent 6" w:semiHidden="0" w:uiPriority="65" w:unhideWhenUsed="0"/>
-    <w:lsdException w:name="Medium List 2 Accent 6" w:semiHidden="0" w:uiPriority="66" w:unhideWhenUsed="0"/>
-    <w:lsdException w:name="Medium Grid 1 Accent 6" w:semiHidden="0" w:uiPriority="67" w:unhideWhenUsed="0"/>
-    <w:lsdException w:name="Medium Grid 2 Accent 6" w:semiHidden="0" w:uiPriority="68" w:unhideWhenUsed="0"/>
-    <w:lsdException w:name="Medium Grid 3 Accent 6" w:semiHidden="0" w:uiPriority="69" w:unhideWhenUsed="0"/>
-    <w:lsdException w:name="Dark List Accent 6" w:semiHidden="0" w:uiPriority="70" w:unhideWhenUsed="0"/>
-    <w:lsdException w:name="Colorful Shading Accent 6" w:semiHidden="0" w:uiPriority="71" w:unhideWhenUsed="0"/>
-    <w:lsdException w:name="Colorful List Accent 6" w:semiHidden="0" w:uiPriority="72" w:unhideWhenUsed="0"/>
-    <w:lsdException w:name="Colorful Grid Accent 6" w:semiHidden="0" w:uiPriority="73" w:unhideWhenUsed="0"/>
-    <w:lsdException w:name="Subtle Emphasis" w:semiHidden="0" w:uiPriority="19" w:unhideWhenUsed="0" w:qFormat="1"/>
-    <w:lsdException w:name="Intense Emphasis" w:semiHidden="0" w:uiPriority="21" w:unhideWhenUsed="0" w:qFormat="1"/>
-    <w:lsdException w:name="Subtle Reference" w:semiHidden="0" w:uiPriority="31" w:unhideWhenUsed="0" w:qFormat="1"/>
-    <w:lsdException w:name="Intense Reference" w:semiHidden="0" w:uiPriority="32" w:unhideWhenUsed="0" w:qFormat="1"/>
-    <w:lsdException w:name="Book Title" w:semiHidden="0" w:uiPriority="33" w:unhideWhenUsed="0" w:qFormat="1"/>
-    <w:lsdException w:name="Bibliography" w:uiPriority="37"/>
-    <w:lsdException w:name="TOC Heading" w:uiPriority="39" w:qFormat="1"/>
+  <w:latentStyles w:defLockedState="0" w:defUIPriority="99" w:defSemiHidden="0" w:defUnhideWhenUsed="0" w:defQFormat="0" w:count="371">
+    <w:lsdException w:name="Normal" w:uiPriority="0" w:qFormat="1"/>
+    <w:lsdException w:name="heading 1" w:uiPriority="9" w:qFormat="1"/>
+    <w:lsdException w:name="heading 2" w:semiHidden="1" w:uiPriority="9" w:unhideWhenUsed="1" w:qFormat="1"/>
+    <w:lsdException w:name="heading 3" w:semiHidden="1" w:uiPriority="9" w:unhideWhenUsed="1" w:qFormat="1"/>
+    <w:lsdException w:name="heading 4" w:semiHidden="1" w:uiPriority="9" w:unhideWhenUsed="1" w:qFormat="1"/>
+    <w:lsdException w:name="heading 5" w:semiHidden="1" w:uiPriority="9" w:unhideWhenUsed="1" w:qFormat="1"/>
+    <w:lsdException w:name="heading 6" w:semiHidden="1" w:uiPriority="9" w:unhideWhenUsed="1" w:qFormat="1"/>
+    <w:lsdException w:name="heading 7" w:semiHidden="1" w:uiPriority="9" w:unhideWhenUsed="1" w:qFormat="1"/>
+    <w:lsdException w:name="heading 8" w:semiHidden="1" w:uiPriority="9" w:unhideWhenUsed="1" w:qFormat="1"/>
+    <w:lsdException w:name="heading 9" w:semiHidden="1" w:uiPriority="9" w:unhideWhenUsed="1" w:qFormat="1"/>
+    <w:lsdException w:name="index 1" w:semiHidden="1" w:unhideWhenUsed="1"/>
+    <w:lsdException w:name="index 2" w:semiHidden="1" w:unhideWhenUsed="1"/>
+    <w:lsdException w:name="index 3" w:semiHidden="1" w:unhideWhenUsed="1"/>
+    <w:lsdException w:name="index 4" w:semiHidden="1" w:unhideWhenUsed="1"/>
+    <w:lsdException w:name="index 5" w:semiHidden="1" w:unhideWhenUsed="1"/>
+    <w:lsdException w:name="index 6" w:semiHidden="1" w:unhideWhenUsed="1"/>
+    <w:lsdException w:name="index 7" w:semiHidden="1" w:unhideWhenUsed="1"/>
+    <w:lsdException w:name="index 8" w:semiHidden="1" w:unhideWhenUsed="1"/>
+    <w:lsdException w:name="index 9" w:semiHidden="1" w:unhideWhenUsed="1"/>
+    <w:lsdException w:name="toc 1" w:semiHidden="1" w:uiPriority="39" w:unhideWhenUsed="1"/>
+    <w:lsdException w:name="toc 2" w:semiHidden="1" w:uiPriority="39" w:unhideWhenUsed="1"/>
+    <w:lsdException w:name="toc 3" w:semiHidden="1" w:uiPriority="39" w:unhideWhenUsed="1"/>
+    <w:lsdException w:name="toc 4" w:semiHidden="1" w:uiPriority="39" w:unhideWhenUsed="1"/>
+    <w:lsdException w:name="toc 5" w:semiHidden="1" w:uiPriority="39" w:unhideWhenUsed="1"/>
+    <w:lsdException w:name="toc 6" w:semiHidden="1" w:uiPriority="39" w:unhideWhenUsed="1"/>
+    <w:lsdException w:name="toc 7" w:semiHidden="1" w:uiPriority="39" w:unhideWhenUsed="1"/>
+    <w:lsdException w:name="toc 8" w:semiHidden="1" w:uiPriority="39" w:unhideWhenUsed="1"/>
+    <w:lsdException w:name="toc 9" w:semiHidden="1" w:uiPriority="39" w:unhideWhenUsed="1"/>
+    <w:lsdException w:name="Normal Indent" w:semiHidden="1" w:unhideWhenUsed="1"/>
+    <w:lsdException w:name="footnote text" w:semiHidden="1" w:unhideWhenUsed="1"/>
+    <w:lsdException w:name="annotation text" w:semiHidden="1" w:unhideWhenUsed="1"/>
+    <w:lsdException w:name="header" w:semiHidden="1" w:unhideWhenUsed="1"/>
+    <w:lsdException w:name="footer" w:semiHidden="1" w:unhideWhenUsed="1"/>
+    <w:lsdException w:name="index heading" w:semiHidden="1" w:unhideWhenUsed="1"/>
+    <w:lsdException w:name="caption" w:semiHidden="1" w:uiPriority="35" w:unhideWhenUsed="1" w:qFormat="1"/>
+    <w:lsdException w:name="table of figures" w:semiHidden="1" w:unhideWhenUsed="1"/>
+    <w:lsdException w:name="envelope address" w:semiHidden="1" w:unhideWhenUsed="1"/>
+    <w:lsdException w:name="envelope return" w:semiHidden="1" w:unhideWhenUsed="1"/>
+    <w:lsdException w:name="footnote reference" w:semiHidden="1" w:unhideWhenUsed="1"/>
+    <w:lsdException w:name="annotation reference" w:semiHidden="1" w:unhideWhenUsed="1"/>
+    <w:lsdException w:name="line number" w:semiHidden="1" w:unhideWhenUsed="1"/>
+    <w:lsdException w:name="page number" w:semiHidden="1" w:unhideWhenUsed="1"/>
+    <w:lsdException w:name="endnote reference" w:semiHidden="1" w:unhideWhenUsed="1"/>
+    <w:lsdException w:name="endnote text" w:semiHidden="1" w:unhideWhenUsed="1"/>
+    <w:lsdException w:name="table of authorities" w:semiHidden="1" w:unhideWhenUsed="1"/>
+    <w:lsdException w:name="macro" w:semiHidden="1" w:unhideWhenUsed="1"/>
+    <w:lsdException w:name="toa heading" w:semiHidden="1" w:unhideWhenUsed="1"/>
+    <w:lsdException w:name="List" w:semiHidden="1" w:unhideWhenUsed="1"/>
+    <w:lsdException w:name="List Bullet" w:semiHidden="1" w:unhideWhenUsed="1"/>
+    <w:lsdException w:name="List Number" w:semiHidden="1" w:unhideWhenUsed="1"/>
+    <w:lsdException w:name="List 2" w:semiHidden="1" w:unhideWhenUsed="1"/>
+    <w:lsdException w:name="List 3" w:semiHidden="1" w:unhideWhenUsed="1"/>
+    <w:lsdException w:name="List 4" w:semiHidden="1" w:unhideWhenUsed="1"/>
+    <w:lsdException w:name="List 5" w:semiHidden="1" w:unhideWhenUsed="1"/>
+    <w:lsdException w:name="List Bullet 2" w:semiHidden="1" w:unhideWhenUsed="1"/>
+    <w:lsdException w:name="List Bullet 3" w:semiHidden="1" w:unhideWhenUsed="1"/>
+    <w:lsdException w:name="List Bullet 4" w:semiHidden="1" w:unhideWhenUsed="1"/>
+    <w:lsdException w:name="List Bullet 5" w:semiHidden="1" w:unhideWhenUsed="1"/>
+    <w:lsdException w:name="List Number 2" w:semiHidden="1" w:unhideWhenUsed="1"/>
+    <w:lsdException w:name="List Number 3" w:semiHidden="1" w:unhideWhenUsed="1"/>
+    <w:lsdException w:name="List Number 4" w:semiHidden="1" w:unhideWhenUsed="1"/>
+    <w:lsdException w:name="List Number 5" w:semiHidden="1" w:unhideWhenUsed="1"/>
+    <w:lsdException w:name="Title" w:uiPriority="10" w:qFormat="1"/>
+    <w:lsdException w:name="Closing" w:semiHidden="1" w:unhideWhenUsed="1"/>
+    <w:lsdException w:name="Signature" w:semiHidden="1" w:unhideWhenUsed="1"/>
+    <w:lsdException w:name="Default Paragraph Font" w:semiHidden="1" w:uiPriority="1" w:unhideWhenUsed="1"/>
+    <w:lsdException w:name="Body Text" w:semiHidden="1" w:unhideWhenUsed="1"/>
+    <w:lsdException w:name="Body Text Indent" w:semiHidden="1" w:unhideWhenUsed="1"/>
+    <w:lsdException w:name="List Continue" w:semiHidden="1" w:unhideWhenUsed="1"/>
+    <w:lsdException w:name="List Continue 2" w:semiHidden="1" w:unhideWhenUsed="1"/>
+    <w:lsdException w:name="List Continue 3" w:semiHidden="1" w:unhideWhenUsed="1"/>
+    <w:lsdException w:name="List Continue 4" w:semiHidden="1" w:unhideWhenUsed="1"/>
+    <w:lsdException w:name="List Continue 5" w:semiHidden="1" w:unhideWhenUsed="1"/>
+    <w:lsdException w:name="Message Header" w:semiHidden="1" w:unhideWhenUsed="1"/>
+    <w:lsdException w:name="Subtitle" w:uiPriority="11" w:qFormat="1"/>
+    <w:lsdException w:name="Salutation" w:semiHidden="1" w:unhideWhenUsed="1"/>
+    <w:lsdException w:name="Date" w:semiHidden="1" w:unhideWhenUsed="1"/>
+    <w:lsdException w:name="Body Text First Indent" w:semiHidden="1" w:unhideWhenUsed="1"/>
+    <w:lsdException w:name="Body Text First Indent 2" w:semiHidden="1" w:unhideWhenUsed="1"/>
+    <w:lsdException w:name="Note Heading" w:semiHidden="1" w:unhideWhenUsed="1"/>
+    <w:lsdException w:name="Body Text 2" w:semiHidden="1" w:unhideWhenUsed="1"/>
+    <w:lsdException w:name="Body Text 3" w:semiHidden="1" w:unhideWhenUsed="1"/>
+    <w:lsdException w:name="Body Text Indent 2" w:semiHidden="1" w:unhideWhenUsed="1"/>
+    <w:lsdException w:name="Body Text Indent 3" w:semiHidden="1" w:unhideWhenUsed="1"/>
+    <w:lsdException w:name="Block Text" w:semiHidden="1" w:unhideWhenUsed="1"/>
+    <w:lsdException w:name="Hyperlink" w:semiHidden="1" w:unhideWhenUsed="1"/>
+    <w:lsdException w:name="FollowedHyperlink" w:semiHidden="1" w:unhideWhenUsed="1"/>
+    <w:lsdException w:name="Strong" w:uiPriority="22" w:qFormat="1"/>
+    <w:lsdException w:name="Emphasis" w:uiPriority="20" w:qFormat="1"/>
+    <w:lsdException w:name="Document Map" w:semiHidden="1" w:unhideWhenUsed="1"/>
+    <w:lsdException w:name="Plain Text" w:semiHidden="1" w:unhideWhenUsed="1"/>
+    <w:lsdException w:name="E-mail Signature" w:semiHidden="1" w:unhideWhenUsed="1"/>
+    <w:lsdException w:name="HTML Top of Form" w:semiHidden="1" w:unhideWhenUsed="1"/>
+    <w:lsdException w:name="HTML Bottom of Form" w:semiHidden="1" w:unhideWhenUsed="1"/>
+    <w:lsdException w:name="Normal (Web)" w:semiHidden="1" w:unhideWhenUsed="1"/>
+    <w:lsdException w:name="HTML Acronym" w:semiHidden="1" w:unhideWhenUsed="1"/>
+    <w:lsdException w:name="HTML Address" w:semiHidden="1" w:unhideWhenUsed="1"/>
+    <w:lsdException w:name="HTML Cite" w:semiHidden="1" w:unhideWhenUsed="1"/>
+    <w:lsdException w:name="HTML Code" w:semiHidden="1" w:unhideWhenUsed="1"/>
+    <w:lsdException w:name="HTML Definition" w:semiHidden="1" w:unhideWhenUsed="1"/>
+    <w:lsdException w:name="HTML Keyboard" w:semiHidden="1" w:unhideWhenUsed="1"/>
+    <w:lsdException w:name="HTML Preformatted" w:semiHidden="1" w:unhideWhenUsed="1"/>
+    <w:lsdException w:name="HTML Sample" w:semiHidden="1" w:unhideWhenUsed="1"/>
+    <w:lsdException w:name="HTML Typewriter" w:semiHidden="1" w:unhideWhenUsed="1"/>
+    <w:lsdException w:name="HTML Variable" w:semiHidden="1" w:unhideWhenUsed="1"/>
+    <w:lsdException w:name="Normal Table" w:semiHidden="1" w:unhideWhenUsed="1"/>
+    <w:lsdException w:name="annotation subject" w:semiHidden="1" w:unhideWhenUsed="1"/>
+    <w:lsdException w:name="No List" w:semiHidden="1" w:unhideWhenUsed="1"/>
+    <w:lsdException w:name="Outline List 1" w:semiHidden="1" w:unhideWhenUsed="1"/>
+    <w:lsdException w:name="Outline List 2" w:semiHidden="1" w:unhideWhenUsed="1"/>
+    <w:lsdException w:name="Outline List 3" w:semiHidden="1" w:unhideWhenUsed="1"/>
+    <w:lsdException w:name="Table Simple 1" w:semiHidden="1" w:unhideWhenUsed="1"/>
+    <w:lsdException w:name="Table Simple 2" w:semiHidden="1" w:unhideWhenUsed="1"/>
+    <w:lsdException w:name="Table Simple 3" w:semiHidden="1" w:unhideWhenUsed="1"/>
+    <w:lsdException w:name="Table Classic 1" w:semiHidden="1" w:unhideWhenUsed="1"/>
+    <w:lsdException w:name="Table Classic 2" w:semiHidden="1" w:unhideWhenUsed="1"/>
+    <w:lsdException w:name="Table Classic 3" w:semiHidden="1" w:unhideWhenUsed="1"/>
+    <w:lsdException w:name="Table Classic 4" w:semiHidden="1" w:unhideWhenUsed="1"/>
+    <w:lsdException w:name="Table Colorful 1" w:semiHidden="1" w:unhideWhenUsed="1"/>
+    <w:lsdException w:name="Table Colorful 2" w:semiHidden="1" w:unhideWhenUsed="1"/>
+    <w:lsdException w:name="Table Colorful 3" w:semiHidden="1" w:unhideWhenUsed="1"/>
+    <w:lsdException w:name="Table Columns 1" w:semiHidden="1" w:unhideWhenUsed="1"/>
+    <w:lsdException w:name="Table Columns 2" w:semiHidden="1" w:unhideWhenUsed="1"/>
+    <w:lsdException w:name="Table Columns 3" w:semiHidden="1" w:unhideWhenUsed="1"/>
+    <w:lsdException w:name="Table Columns 4" w:semiHidden="1" w:unhideWhenUsed="1"/>
+    <w:lsdException w:name="Table Columns 5" w:semiHidden="1" w:unhideWhenUsed="1"/>
+    <w:lsdException w:name="Table Grid 1" w:semiHidden="1" w:unhideWhenUsed="1"/>
+    <w:lsdException w:name="Table Grid 2" w:semiHidden="1" w:unhideWhenUsed="1"/>
+    <w:lsdException w:name="Table Grid 3" w:semiHidden="1" w:unhideWhenUsed="1"/>
+    <w:lsdException w:name="Table Grid 4" w:semiHidden="1" w:unhideWhenUsed="1"/>
+    <w:lsdException w:name="Table Grid 5" w:semiHidden="1" w:unhideWhenUsed="1"/>
+    <w:lsdException w:name="Table Grid 6" w:semiHidden="1" w:unhideWhenUsed="1"/>
+    <w:lsdException w:name="Table Grid 7" w:semiHidden="1" w:unhideWhenUsed="1"/>
+    <w:lsdException w:name="Table Grid 8" w:semiHidden="1" w:unhideWhenUsed="1"/>
+    <w:lsdException w:name="Table List 1" w:semiHidden="1" w:unhideWhenUsed="1"/>
+    <w:lsdException w:name="Table List 2" w:semiHidden="1" w:unhideWhenUsed="1"/>
+    <w:lsdException w:name="Table List 3" w:semiHidden="1" w:unhideWhenUsed="1"/>
+    <w:lsdException w:name="Table List 4" w:semiHidden="1" w:unhideWhenUsed="1"/>
+    <w:lsdException w:name="Table List 5" w:semiHidden="1" w:unhideWhenUsed="1"/>
+    <w:lsdException w:name="Table List 6" w:semiHidden="1" w:unhideWhenUsed="1"/>
+    <w:lsdException w:name="Table List 7" w:semiHidden="1" w:unhideWhenUsed="1"/>
+    <w:lsdException w:name="Table List 8" w:semiHidden="1" w:unhideWhenUsed="1"/>
+    <w:lsdException w:name="Table 3D effects 1" w:semiHidden="1" w:unhideWhenUsed="1"/>
+    <w:lsdException w:name="Table 3D effects 2" w:semiHidden="1" w:unhideWhenUsed="1"/>
+    <w:lsdException w:name="Table 3D effects 3" w:semiHidden="1" w:unhideWhenUsed="1"/>
+    <w:lsdException w:name="Table Contemporary" w:semiHidden="1" w:unhideWhenUsed="1"/>
+    <w:lsdException w:name="Table Elegant" w:semiHidden="1" w:unhideWhenUsed="1"/>
+    <w:lsdException w:name="Table Professional" w:semiHidden="1" w:unhideWhenUsed="1"/>
+    <w:lsdException w:name="Table Subtle 1" w:semiHidden="1" w:unhideWhenUsed="1"/>
+    <w:lsdException w:name="Table Subtle 2" w:semiHidden="1" w:unhideWhenUsed="1"/>
+    <w:lsdException w:name="Table Web 1" w:semiHidden="1" w:unhideWhenUsed="1"/>
+    <w:lsdException w:name="Table Web 2" w:semiHidden="1" w:unhideWhenUsed="1"/>
+    <w:lsdException w:name="Table Web 3" w:semiHidden="1" w:unhideWhenUsed="1"/>
+    <w:lsdException w:name="Balloon Text" w:semiHidden="1" w:unhideWhenUsed="1"/>
+    <w:lsdException w:name="Table Grid" w:uiPriority="39"/>
+    <w:lsdException w:name="Table Theme" w:semiHidden="1" w:unhideWhenUsed="1"/>
+    <w:lsdException w:name="Placeholder Text" w:semiHidden="1"/>
+    <w:lsdException w:name="No Spacing" w:uiPriority="1" w:qFormat="1"/>
+    <w:lsdException w:name="Light Shading" w:uiPriority="60"/>
+    <w:lsdException w:name="Light List" w:uiPriority="61"/>
+    <w:lsdException w:name="Light Grid" w:uiPriority="62"/>
+    <w:lsdException w:name="Medium Shading 1" w:uiPriority="63"/>
+    <w:lsdException w:name="Medium Shading 2" w:uiPriority="64"/>
+    <w:lsdException w:name="Medium List 1" w:uiPriority="65"/>
+    <w:lsdException w:name="Medium List 2" w:uiPriority="66"/>
+    <w:lsdException w:name="Medium Grid 1" w:uiPriority="67"/>
+    <w:lsdException w:name="Medium Grid 2" w:uiPriority="68"/>
+    <w:lsdException w:name="Medium Grid 3" w:uiPriority="69"/>
+    <w:lsdException w:name="Dark List" w:uiPriority="70"/>
+    <w:lsdException w:name="Colorful Shading" w:uiPriority="71"/>
+    <w:lsdException w:name="Colorful List" w:uiPriority="72"/>
+    <w:lsdException w:name="Colorful Grid" w:uiPriority="73"/>
+    <w:lsdException w:name="Light Shading Accent 1" w:uiPriority="60"/>
+    <w:lsdException w:name="Light List Accent 1" w:uiPriority="61"/>
+    <w:lsdException w:name="Light Grid Accent 1" w:uiPriority="62"/>
+    <w:lsdException w:name="Medium Shading 1 Accent 1" w:uiPriority="63"/>
+    <w:lsdException w:name="Medium Shading 2 Accent 1" w:uiPriority="64"/>
+    <w:lsdException w:name="Medium List 1 Accent 1" w:uiPriority="65"/>
+    <w:lsdException w:name="Revision" w:semiHidden="1"/>
+    <w:lsdException w:name="List Paragraph" w:uiPriority="34" w:qFormat="1"/>
+    <w:lsdException w:name="Quote" w:uiPriority="29" w:qFormat="1"/>
+    <w:lsdException w:name="Intense Quote" w:uiPriority="30" w:qFormat="1"/>
+    <w:lsdException w:name="Medium List 2 Accent 1" w:uiPriority="66"/>
+    <w:lsdException w:name="Medium Grid 1 Accent 1" w:uiPriority="67"/>
+    <w:lsdException w:name="Medium Grid 2 Accent 1" w:uiPriority="68"/>
+    <w:lsdException w:name="Medium Grid 3 Accent 1" w:uiPriority="69"/>
+    <w:lsdException w:name="Dark List Accent 1" w:uiPriority="70"/>
+    <w:lsdException w:name="Colorful Shading Accent 1" w:uiPriority="71"/>
+    <w:lsdException w:name="Colorful List Accent 1" w:uiPriority="72"/>
+    <w:lsdException w:name="Colorful Grid Accent 1" w:uiPriority="73"/>
+    <w:lsdException w:name="Light Shading Accent 2" w:uiPriority="60"/>
+    <w:lsdException w:name="Light List Accent 2" w:uiPriority="61"/>
+    <w:lsdException w:name="Light Grid Accent 2" w:uiPriority="62"/>
+    <w:lsdException w:name="Medium Shading 1 Accent 2" w:uiPriority="63"/>
+    <w:lsdException w:name="Medium Shading 2 Accent 2" w:uiPriority="64"/>
+    <w:lsdException w:name="Medium List 1 Accent 2" w:uiPriority="65"/>
+    <w:lsdException w:name="Medium List 2 Accent 2" w:uiPriority="66"/>
+    <w:lsdException w:name="Medium Grid 1 Accent 2" w:uiPriority="67"/>
+    <w:lsdException w:name="Medium Grid 2 Accent 2" w:uiPriority="68"/>
+    <w:lsdException w:name="Medium Grid 3 Accent 2" w:uiPriority="69"/>
+    <w:lsdException w:name="Dark List Accent 2" w:uiPriority="70"/>
+    <w:lsdException w:name="Colorful Shading Accent 2" w:uiPriority="71"/>
+    <w:lsdException w:name="Colorful List Accent 2" w:uiPriority="72"/>
+    <w:lsdException w:name="Colorful Grid Accent 2" w:uiPriority="73"/>
+    <w:lsdException w:name="Light Shading Accent 3" w:uiPriority="60"/>
+    <w:lsdException w:name="Light List Accent 3" w:uiPriority="61"/>
+    <w:lsdException w:name="Light Grid Accent 3" w:uiPriority="62"/>
+    <w:lsdException w:name="Medium Shading 1 Accent 3" w:uiPriority="63"/>
+    <w:lsdException w:name="Medium Shading 2 Accent 3" w:uiPriority="64"/>
+    <w:lsdException w:name="Medium List 1 Accent 3" w:uiPriority="65"/>
+    <w:lsdException w:name="Medium List 2 Accent 3" w:uiPriority="66"/>
+    <w:lsdException w:name="Medium Grid 1 Accent 3" w:uiPriority="67"/>
+    <w:lsdException w:name="Medium Grid 2 Accent 3" w:uiPriority="68"/>
+    <w:lsdException w:name="Medium Grid 3 Accent 3" w:uiPriority="69"/>
+    <w:lsdException w:name="Dark List Accent 3" w:uiPriority="70"/>
+    <w:lsdException w:name="Colorful Shading Accent 3" w:uiPriority="71"/>
+    <w:lsdException w:name="Colorful List Accent 3" w:uiPriority="72"/>
+    <w:lsdException w:name="Colorful Grid Accent 3" w:uiPriority="73"/>
+    <w:lsdException w:name="Light Shading Accent 4" w:uiPriority="60"/>
+    <w:lsdException w:name="Light List Accent 4" w:uiPriority="61"/>
+    <w:lsdException w:name="Light Grid Accent 4" w:uiPriority="62"/>
+    <w:lsdException w:name="Medium Shading 1 Accent 4" w:uiPriority="63"/>
+    <w:lsdException w:name="Medium Shading 2 Accent 4" w:uiPriority="64"/>
+    <w:lsdException w:name="Medium List 1 Accent 4" w:uiPriority="65"/>
+    <w:lsdException w:name="Medium List 2 Accent 4" w:uiPriority="66"/>
+    <w:lsdException w:name="Medium Grid 1 Accent 4" w:uiPriority="67"/>
+    <w:lsdException w:name="Medium Grid 2 Accent 4" w:uiPriority="68"/>
+    <w:lsdException w:name="Medium Grid 3 Accent 4" w:uiPriority="69"/>
+    <w:lsdException w:name="Dark List Accent 4" w:uiPriority="70"/>
+    <w:lsdException w:name="Colorful Shading Accent 4" w:uiPriority="71"/>
+    <w:lsdException w:name="Colorful List Accent 4" w:uiPriority="72"/>
+    <w:lsdException w:name="Colorful Grid Accent 4" w:uiPriority="73"/>
+    <w:lsdException w:name="Light Shading Accent 5" w:uiPriority="60"/>
+    <w:lsdException w:name="Light List Accent 5" w:uiPriority="61"/>
+    <w:lsdException w:name="Light Grid Accent 5" w:uiPriority="62"/>
+    <w:lsdException w:name="Medium Shading 1 Accent 5" w:uiPriority="63"/>
+    <w:lsdException w:name="Medium Shading 2 Accent 5" w:uiPriority="64"/>
+    <w:lsdException w:name="Medium List 1 Accent 5" w:uiPriority="65"/>
+    <w:lsdException w:name="Medium List 2 Accent 5" w:uiPriority="66"/>
+    <w:lsdException w:name="Medium Grid 1 Accent 5" w:uiPriority="67"/>
+    <w:lsdException w:name="Medium Grid 2 Accent 5" w:uiPriority="68"/>
+    <w:lsdException w:name="Medium Grid 3 Accent 5" w:uiPriority="69"/>
+    <w:lsdException w:name="Dark List Accent 5" w:uiPriority="70"/>
+    <w:lsdException w:name="Colorful Shading Accent 5" w:uiPriority="71"/>
+    <w:lsdException w:name="Colorful List Accent 5" w:uiPriority="72"/>
+    <w:lsdException w:name="Colorful Grid Accent 5" w:uiPriority="73"/>
+    <w:lsdException w:name="Light Shading Accent 6" w:uiPriority="60"/>
+    <w:lsdException w:name="Light List Accent 6" w:uiPriority="61"/>
+    <w:lsdException w:name="Light Grid Accent 6" w:uiPriority="62"/>
+    <w:lsdException w:name="Medium Shading 1 Accent 6" w:uiPriority="63"/>
+    <w:lsdException w:name="Medium Shading 2 Accent 6" w:uiPriority="64"/>
+    <w:lsdException w:name="Medium List 1 Accent 6" w:uiPriority="65"/>
+    <w:lsdException w:name="Medium List 2 Accent 6" w:uiPriority="66"/>
+    <w:lsdException w:name="Medium Grid 1 Accent 6" w:uiPriority="67"/>
+    <w:lsdException w:name="Medium Grid 2 Accent 6" w:uiPriority="68"/>
+    <w:lsdException w:name="Medium Grid 3 Accent 6" w:uiPriority="69"/>
+    <w:lsdException w:name="Dark List Accent 6" w:uiPriority="70"/>
+    <w:lsdException w:name="Colorful Shading Accent 6" w:uiPriority="71"/>
+    <w:lsdException w:name="Colorful List Accent 6" w:uiPriority="72"/>
+    <w:lsdException w:name="Colorful Grid Accent 6" w:uiPriority="73"/>
+    <w:lsdException w:name="Subtle Emphasis" w:uiPriority="19" w:qFormat="1"/>
+    <w:lsdException w:name="Intense Emphasis" w:uiPriority="21" w:qFormat="1"/>
+    <w:lsdException w:name="Subtle Reference" w:uiPriority="31" w:qFormat="1"/>
+    <w:lsdException w:name="Intense Reference" w:uiPriority="32" w:qFormat="1"/>
+    <w:lsdException w:name="Book Title" w:uiPriority="33" w:qFormat="1"/>
+    <w:lsdException w:name="Bibliography" w:semiHidden="1" w:uiPriority="37" w:unhideWhenUsed="1"/>
+    <w:lsdException w:name="TOC Heading" w:semiHidden="1" w:uiPriority="39" w:unhideWhenUsed="1" w:qFormat="1"/>
+    <w:lsdException w:name="Plain Table 1" w:uiPriority="41"/>
+    <w:lsdException w:name="Plain Table 2" w:uiPriority="42"/>
+    <w:lsdException w:name="Plain Table 3" w:uiPriority="43"/>
+    <w:lsdException w:name="Plain Table 4" w:uiPriority="44"/>
+    <w:lsdException w:name="Plain Table 5" w:uiPriority="45"/>
+    <w:lsdException w:name="Grid Table Light" w:uiPriority="40"/>
+    <w:lsdException w:name="Grid Table 1 Light" w:uiPriority="46"/>
+    <w:lsdException w:name="Grid Table 2" w:uiPriority="47"/>
+    <w:lsdException w:name="Grid Table 3" w:uiPriority="48"/>
+    <w:lsdException w:name="Grid Table 4" w:uiPriority="49"/>
+    <w:lsdException w:name="Grid Table 5 Dark" w:uiPriority="50"/>
+    <w:lsdException w:name="Grid Table 6 Colorful" w:uiPriority="51"/>
+    <w:lsdException w:name="Grid Table 7 Colorful" w:uiPriority="52"/>
+    <w:lsdException w:name="Grid Table 1 Light Accent 1" w:uiPriority="46"/>
+    <w:lsdException w:name="Grid Table 2 Accent 1" w:uiPriority="47"/>
+    <w:lsdException w:name="Grid Table 3 Accent 1" w:uiPriority="48"/>
+    <w:lsdException w:name="Grid Table 4 Accent 1" w:uiPriority="49"/>
+    <w:lsdException w:name="Grid Table 5 Dark Accent 1" w:uiPriority="50"/>
+    <w:lsdException w:name="Grid Table 6 Colorful Accent 1" w:uiPriority="51"/>
+    <w:lsdException w:name="Grid Table 7 Colorful Accent 1" w:uiPriority="52"/>
+    <w:lsdException w:name="Grid Table 1 Light Accent 2" w:uiPriority="46"/>
+    <w:lsdException w:name="Grid Table 2 Accent 2" w:uiPriority="47"/>
+    <w:lsdException w:name="Grid Table 3 Accent 2" w:uiPriority="48"/>
+    <w:lsdException w:name="Grid Table 4 Accent 2" w:uiPriority="49"/>
+    <w:lsdException w:name="Grid Table 5 Dark Accent 2" w:uiPriority="50"/>
+    <w:lsdException w:name="Grid Table 6 Colorful Accent 2" w:uiPriority="51"/>
+    <w:lsdException w:name="Grid Table 7 Colorful Accent 2" w:uiPriority="52"/>
+    <w:lsdException w:name="Grid Table 1 Light Accent 3" w:uiPriority="46"/>
+    <w:lsdException w:name="Grid Table 2 Accent 3" w:uiPriority="47"/>
+    <w:lsdException w:name="Grid Table 3 Accent 3" w:uiPriority="48"/>
+    <w:lsdException w:name="Grid Table 4 Accent 3" w:uiPriority="49"/>
+    <w:lsdException w:name="Grid Table 5 Dark Accent 3" w:uiPriority="50"/>
+    <w:lsdException w:name="Grid Table 6 Colorful Accent 3" w:uiPriority="51"/>
+    <w:lsdException w:name="Grid Table 7 Colorful Accent 3" w:uiPriority="52"/>
+    <w:lsdException w:name="Grid Table 1 Light Accent 4" w:uiPriority="46"/>
+    <w:lsdException w:name="Grid Table 2 Accent 4" w:uiPriority="47"/>
+    <w:lsdException w:name="Grid Table 3 Accent 4" w:uiPriority="48"/>
+    <w:lsdException w:name="Grid Table 4 Accent 4" w:uiPriority="49"/>
+    <w:lsdException w:name="Grid Table 5 Dark Accent 4" w:uiPriority="50"/>
+    <w:lsdException w:name="Grid Table 6 Colorful Accent 4" w:uiPriority="51"/>
+    <w:lsdException w:name="Grid Table 7 Colorful Accent 4" w:uiPriority="52"/>
+    <w:lsdException w:name="Grid Table 1 Light Accent 5" w:uiPriority="46"/>
+    <w:lsdException w:name="Grid Table 2 Accent 5" w:uiPriority="47"/>
+    <w:lsdException w:name="Grid Table 3 Accent 5" w:uiPriority="48"/>
+    <w:lsdException w:name="Grid Table 4 Accent 5" w:uiPriority="49"/>
+    <w:lsdException w:name="Grid Table 5 Dark Accent 5" w:uiPriority="50"/>
+    <w:lsdException w:name="Grid Table 6 Colorful Accent 5" w:uiPriority="51"/>
+    <w:lsdException w:name="Grid Table 7 Colorful Accent 5" w:uiPriority="52"/>
+    <w:lsdException w:name="Grid Table 1 Light Accent 6" w:uiPriority="46"/>
+    <w:lsdException w:name="Grid Table 2 Accent 6" w:uiPriority="47"/>
+    <w:lsdException w:name="Grid Table 3 Accent 6" w:uiPriority="48"/>
+    <w:lsdException w:name="Grid Table 4 Accent 6" w:uiPriority="49"/>
+    <w:lsdException w:name="Grid Table 5 Dark Accent 6" w:uiPriority="50"/>
+    <w:lsdException w:name="Grid Table 6 Colorful Accent 6" w:uiPriority="51"/>
+    <w:lsdException w:name="Grid Table 7 Colorful Accent 6" w:uiPriority="52"/>
+    <w:lsdException w:name="List Table 1 Light" w:uiPriority="46"/>
+    <w:lsdException w:name="List Table 2" w:uiPriority="47"/>
+    <w:lsdException w:name="List Table 3" w:uiPriority="48"/>
+    <w:lsdException w:name="List Table 4" w:uiPriority="49"/>
+    <w:lsdException w:name="List Table 5 Dark" w:uiPriority="50"/>
+    <w:lsdException w:name="List Table 6 Colorful" w:uiPriority="51"/>
+    <w:lsdException w:name="List Table 7 Colorful" w:uiPriority="52"/>
+    <w:lsdException w:name="List Table 1 Light Accent 1" w:uiPriority="46"/>
+    <w:lsdException w:name="List Table 2 Accent 1" w:uiPriority="47"/>
+    <w:lsdException w:name="List Table 3 Accent 1" w:uiPriority="48"/>
+    <w:lsdException w:name="List Table 4 Accent 1" w:uiPriority="49"/>
+    <w:lsdException w:name="List Table 5 Dark Accent 1" w:uiPriority="50"/>
+    <w:lsdException w:name="List Table 6 Colorful Accent 1" w:uiPriority="51"/>
+    <w:lsdException w:name="List Table 7 Colorful Accent 1" w:uiPriority="52"/>
+    <w:lsdException w:name="List Table 1 Light Accent 2" w:uiPriority="46"/>
+    <w:lsdException w:name="List Table 2 Accent 2" w:uiPriority="47"/>
+    <w:lsdException w:name="List Table 3 Accent 2" w:uiPriority="48"/>
+    <w:lsdException w:name="List Table 4 Accent 2" w:uiPriority="49"/>
+    <w:lsdException w:name="List Table 5 Dark Accent 2" w:uiPriority="50"/>
+    <w:lsdException w:name="List Table 6 Colorful Accent 2" w:uiPriority="51"/>
+    <w:lsdException w:name="List Table 7 Colorful Accent 2" w:uiPriority="52"/>
+    <w:lsdException w:name="List Table 1 Light Accent 3" w:uiPriority="46"/>
+    <w:lsdException w:name="List Table 2 Accent 3" w:uiPriority="47"/>
+    <w:lsdException w:name="List Table 3 Accent 3" w:uiPriority="48"/>
+    <w:lsdException w:name="List Table 4 Accent 3" w:uiPriority="49"/>
+    <w:lsdException w:name="List Table 5 Dark Accent 3" w:uiPriority="50"/>
+    <w:lsdException w:name="List Table 6 Colorful Accent 3" w:uiPriority="51"/>
+    <w:lsdException w:name="List Table 7 Colorful Accent 3" w:uiPriority="52"/>
+    <w:lsdException w:name="List Table 1 Light Accent 4" w:uiPriority="46"/>
+    <w:lsdException w:name="List Table 2 Accent 4" w:uiPriority="47"/>
+    <w:lsdException w:name="List Table 3 Accent 4" w:uiPriority="48"/>
+    <w:lsdException w:name="List Table 4 Accent 4" w:uiPriority="49"/>
+    <w:lsdException w:name="List Table 5 Dark Accent 4" w:uiPriority="50"/>
+    <w:lsdException w:name="List Table 6 Colorful Accent 4" w:uiPriority="51"/>
+    <w:lsdException w:name="List Table 7 Colorful Accent 4" w:uiPriority="52"/>
+    <w:lsdException w:name="List Table 1 Light Accent 5" w:uiPriority="46"/>
+    <w:lsdException w:name="List Table 2 Accent 5" w:uiPriority="47"/>
+    <w:lsdException w:name="List Table 3 Accent 5" w:uiPriority="48"/>
+    <w:lsdException w:name="List Table 4 Accent 5" w:uiPriority="49"/>
+    <w:lsdException w:name="List Table 5 Dark Accent 5" w:uiPriority="50"/>
+    <w:lsdException w:name="List Table 6 Colorful Accent 5" w:uiPriority="51"/>
+    <w:lsdException w:name="List Table 7 Colorful Accent 5" w:uiPriority="52"/>
+    <w:lsdException w:name="List Table 1 Light Accent 6" w:uiPriority="46"/>
+    <w:lsdException w:name="List Table 2 Accent 6" w:uiPriority="47"/>
+    <w:lsdException w:name="List Table 3 Accent 6" w:uiPriority="48"/>
+    <w:lsdException w:name="List Table 4 Accent 6" w:uiPriority="49"/>
+    <w:lsdException w:name="List Table 5 Dark Accent 6" w:uiPriority="50"/>
+    <w:lsdException w:name="List Table 6 Colorful Accent 6" w:uiPriority="51"/>
+    <w:lsdException w:name="List Table 7 Colorful Accent 6" w:uiPriority="52"/>
   </w:latentStyles>
   <w:style w:type="paragraph" w:default="1" w:styleId="Normal">
     <w:name w:val="Normal"/>
@@ -4133,7 +4955,7 @@
   <a:extraClrSchemeLst/>
   <a:extLst>
     <a:ext uri="{05A4C25C-085E-4340-85A3-A5531E510DB2}">
-      <thm15:themeFamily xmlns="" xmlns:thm15="http://schemas.microsoft.com/office/thememl/2012/main" name="Office Theme" id="{62F939B6-93AF-4DB8-9C6B-D6C7DFDC589F}" vid="{4A3C46E8-61CC-4603-A589-7422A47A8E4A}"/>
+      <thm15:themeFamily xmlns:thm15="http://schemas.microsoft.com/office/thememl/2012/main" name="Office Theme" id="{62F939B6-93AF-4DB8-9C6B-D6C7DFDC589F}" vid="{4A3C46E8-61CC-4603-A589-7422A47A8E4A}"/>
     </a:ext>
   </a:extLst>
 </a:theme>

</xml_diff>